<commit_message>
done backend without figure, add in next step
</commit_message>
<xml_diff>
--- a/draft/chap4.docx
+++ b/draft/chap4.docx
@@ -4,18 +4,10 @@
   <w:body>
     <w:p>
       <w:r>
-        <w:t>\</w:t>
-      </w:r>
-      <w:proofErr w:type="gramStart"/>
-      <w:r>
-        <w:t>section</w:t>
-      </w:r>
-      <w:r>
-        <w:t>{</w:t>
-      </w:r>
-      <w:proofErr w:type="gramEnd"/>
-      <w:r>
-        <w:t>Features</w:t>
+        <w:t>\section</w:t>
+      </w:r>
+      <w:r>
+        <w:t>{Features</w:t>
       </w:r>
       <w:r>
         <w:t xml:space="preserve"> explanation</w:t>
@@ -80,15 +72,7 @@
         <w:t>The thesis is designed</w:t>
       </w:r>
       <w:r>
-        <w:t xml:space="preserve"> for </w:t>
-      </w:r>
-      <w:proofErr w:type="gramStart"/>
-      <w:r>
-        <w:t>an</w:t>
-      </w:r>
-      <w:proofErr w:type="gramEnd"/>
-      <w:r>
-        <w:t xml:space="preserve"> one-floor </w:t>
+        <w:t xml:space="preserve"> for an one-floor </w:t>
       </w:r>
       <w:r>
         <w:t xml:space="preserve">house with three rooms, namely Living Room, Dining Room and </w:t>
@@ -102,33 +86,12 @@
     </w:p>
     <w:p>
       <w:r>
-        <w:t>\</w:t>
-      </w:r>
-      <w:proofErr w:type="gramStart"/>
-      <w:r>
-        <w:t>subsection{</w:t>
-      </w:r>
-      <w:proofErr w:type="gramEnd"/>
-      <w:r>
-        <w:t>Convenient control}</w:t>
-      </w:r>
-    </w:p>
-    <w:p>
-      <w:r>
-        <w:t>\</w:t>
-      </w:r>
-      <w:proofErr w:type="spellStart"/>
-      <w:proofErr w:type="gramStart"/>
-      <w:r>
-        <w:t>subsubsection</w:t>
-      </w:r>
-      <w:proofErr w:type="spellEnd"/>
-      <w:r>
-        <w:t>{</w:t>
-      </w:r>
-      <w:proofErr w:type="gramEnd"/>
-      <w:r>
-        <w:t>Living Room}</w:t>
+        <w:t>\subsection{Convenient control}</w:t>
+      </w:r>
+    </w:p>
+    <w:p>
+      <w:r>
+        <w:t>\subsubsection{Living Room}</w:t>
       </w:r>
     </w:p>
     <w:p>
@@ -147,20 +110,7 @@
     </w:p>
     <w:p>
       <w:r>
-        <w:t>\</w:t>
-      </w:r>
-      <w:proofErr w:type="spellStart"/>
-      <w:proofErr w:type="gramStart"/>
-      <w:r>
-        <w:t>subsubsection</w:t>
-      </w:r>
-      <w:proofErr w:type="spellEnd"/>
-      <w:r>
-        <w:t>{</w:t>
-      </w:r>
-      <w:proofErr w:type="gramEnd"/>
-      <w:r>
-        <w:t>Dining Room}</w:t>
+        <w:t>\subsubsection{Dining Room}</w:t>
       </w:r>
     </w:p>
     <w:p>
@@ -173,15 +123,7 @@
     </w:p>
     <w:p>
       <w:r>
-        <w:t>\</w:t>
-      </w:r>
-      <w:proofErr w:type="spellStart"/>
-      <w:r>
-        <w:t>subsubsection</w:t>
-      </w:r>
-      <w:proofErr w:type="spellEnd"/>
-      <w:r>
-        <w:t>{Bedroom}</w:t>
+        <w:t>\subsubsection{Bedroom}</w:t>
       </w:r>
     </w:p>
     <w:p>
@@ -257,33 +199,12 @@
     <w:p>
       <w:r>
         <w:lastRenderedPageBreak/>
-        <w:t>\</w:t>
-      </w:r>
-      <w:proofErr w:type="gramStart"/>
-      <w:r>
-        <w:t>subsection{</w:t>
-      </w:r>
-      <w:proofErr w:type="gramEnd"/>
-      <w:r>
-        <w:t>Block Diagram}</w:t>
-      </w:r>
-    </w:p>
-    <w:p>
-      <w:r>
-        <w:t>\begin{figure}</w:t>
-      </w:r>
-      <w:proofErr w:type="gramStart"/>
-      <w:r>
-        <w:t>[!</w:t>
-      </w:r>
-      <w:proofErr w:type="spellStart"/>
-      <w:r>
-        <w:t>ht</w:t>
-      </w:r>
-      <w:proofErr w:type="spellEnd"/>
-      <w:proofErr w:type="gramEnd"/>
-      <w:r>
-        <w:t>]</w:t>
+        <w:t>\subsection{Block Diagram}</w:t>
+      </w:r>
+    </w:p>
+    <w:p>
+      <w:r>
+        <w:t>\begin{figure}[!ht]</w:t>
       </w:r>
     </w:p>
     <w:p>
@@ -293,51 +214,17 @@
     </w:p>
     <w:p>
       <w:r>
-        <w:t xml:space="preserve">    \</w:t>
-      </w:r>
-      <w:proofErr w:type="spellStart"/>
-      <w:r>
-        <w:t>includegraphics</w:t>
-      </w:r>
-      <w:proofErr w:type="spellEnd"/>
-      <w:r>
-        <w:t>[scale=0.</w:t>
-      </w:r>
-      <w:proofErr w:type="gramStart"/>
-      <w:r>
-        <w:t>65]{</w:t>
-      </w:r>
-      <w:proofErr w:type="gramEnd"/>
-      <w:r>
-        <w:t>images/blockDiagram.PNG}</w:t>
-      </w:r>
-    </w:p>
-    <w:p>
-      <w:r>
-        <w:t xml:space="preserve">    \</w:t>
-      </w:r>
-      <w:proofErr w:type="gramStart"/>
-      <w:r>
-        <w:t>caption{</w:t>
-      </w:r>
-      <w:proofErr w:type="gramEnd"/>
-      <w:r>
-        <w:t>System Block Diagram}</w:t>
-      </w:r>
-    </w:p>
-    <w:p>
-      <w:r>
-        <w:t xml:space="preserve">    \label{</w:t>
-      </w:r>
-      <w:proofErr w:type="spellStart"/>
-      <w:proofErr w:type="gramStart"/>
-      <w:r>
-        <w:t>fig:blockDiagram</w:t>
-      </w:r>
-      <w:proofErr w:type="spellEnd"/>
-      <w:proofErr w:type="gramEnd"/>
-      <w:r>
-        <w:t>}</w:t>
+        <w:t xml:space="preserve">    \includegraphics[scale=0.65]{images/blockDiagram.PNG}</w:t>
+      </w:r>
+    </w:p>
+    <w:p>
+      <w:r>
+        <w:t xml:space="preserve">    \caption{System Block Diagram}</w:t>
+      </w:r>
+    </w:p>
+    <w:p>
+      <w:r>
+        <w:t xml:space="preserve">    \label{fig:blockDiagram}</w:t>
       </w:r>
     </w:p>
     <w:p>
@@ -352,17 +239,7 @@
     </w:p>
     <w:p>
       <w:r>
-        <w:t>Figure~\ref{</w:t>
-      </w:r>
-      <w:proofErr w:type="spellStart"/>
-      <w:proofErr w:type="gramStart"/>
-      <w:r>
-        <w:t>fig:blockDiagram</w:t>
-      </w:r>
-      <w:proofErr w:type="spellEnd"/>
-      <w:proofErr w:type="gramEnd"/>
-      <w:r>
-        <w:t xml:space="preserve">} refers the overview of the system. </w:t>
+        <w:t xml:space="preserve">Figure~\ref{fig:blockDiagram} refers the overview of the system. </w:t>
       </w:r>
       <w:r>
         <w:t xml:space="preserve">From the block diagram, there are </w:t>
@@ -392,17 +269,7 @@
         <w:t>block has different functions and may consists of one to many smaller blocks.</w:t>
       </w:r>
       <w:r>
-        <w:t xml:space="preserve"> Referring to Figure~\ref{</w:t>
-      </w:r>
-      <w:proofErr w:type="spellStart"/>
-      <w:proofErr w:type="gramStart"/>
-      <w:r>
-        <w:t>fig:blockDiagram</w:t>
-      </w:r>
-      <w:proofErr w:type="spellEnd"/>
-      <w:proofErr w:type="gramEnd"/>
-      <w:r>
-        <w:t xml:space="preserve">}, Master is in the middle, connects Slaves and Internet Application Block; Slaves are the “workers” depend on the Master and the Internet Block helps the User communicate with the </w:t>
+        <w:t xml:space="preserve"> Referring to Figure~\ref{fig:blockDiagram}, Master is in the middle, connects Slaves and Internet Application Block; Slaves are the “workers” depend on the Master and the Internet Block helps the User communicate with the </w:t>
       </w:r>
       <w:r>
         <w:t xml:space="preserve">system through </w:t>
@@ -419,28 +286,12 @@
     </w:p>
     <w:p>
       <w:r>
-        <w:t>\</w:t>
-      </w:r>
-      <w:proofErr w:type="spellStart"/>
-      <w:r>
-        <w:t>subsubsection</w:t>
-      </w:r>
-      <w:proofErr w:type="spellEnd"/>
-      <w:r>
-        <w:t>{Master}</w:t>
-      </w:r>
-    </w:p>
-    <w:p>
-      <w:r>
-        <w:t>As designed in section \ref{</w:t>
-      </w:r>
-      <w:proofErr w:type="spellStart"/>
-      <w:r>
-        <w:t>masterDesign</w:t>
-      </w:r>
-      <w:proofErr w:type="spellEnd"/>
-      <w:r>
-        <w:t xml:space="preserve">}, </w:t>
+        <w:t>\subsubsection{Master}</w:t>
+      </w:r>
+    </w:p>
+    <w:p>
+      <w:r>
+        <w:t xml:space="preserve">As designed in section \ref{masterDesign}, </w:t>
       </w:r>
       <w:r>
         <w:t xml:space="preserve">Master is the circuit integrated with a STM32F4 Discovery Kit, connected </w:t>
@@ -482,15 +333,7 @@
         <w:t xml:space="preserve"> However, instead of using an integrated Power block onto Master circuit, it uses a separated Power for Master as mentioned in section </w:t>
       </w:r>
       <w:r>
-        <w:t>\ref{</w:t>
-      </w:r>
-      <w:proofErr w:type="spellStart"/>
-      <w:r>
-        <w:t>powerForMasterDesign</w:t>
-      </w:r>
-      <w:proofErr w:type="spellEnd"/>
-      <w:r>
-        <w:t>}.</w:t>
+        <w:t>\ref{powerForMasterDesign}.</w:t>
       </w:r>
     </w:p>
     <w:p>
@@ -524,20 +367,7 @@
     </w:p>
     <w:p>
       <w:r>
-        <w:t>\</w:t>
-      </w:r>
-      <w:proofErr w:type="spellStart"/>
-      <w:proofErr w:type="gramStart"/>
-      <w:r>
-        <w:t>subsubsection</w:t>
-      </w:r>
-      <w:proofErr w:type="spellEnd"/>
-      <w:r>
-        <w:t>{</w:t>
-      </w:r>
-      <w:proofErr w:type="gramEnd"/>
-      <w:r>
-        <w:t>Slave Relay(s)}</w:t>
+        <w:t>\subsubsection{Slave Relay(s)}</w:t>
       </w:r>
     </w:p>
     <w:p>
@@ -546,15 +376,7 @@
         <w:t>Slave Relay(s)</w:t>
       </w:r>
       <w:r>
-        <w:t xml:space="preserve"> (Slave #</w:t>
-      </w:r>
-      <w:proofErr w:type="gramStart"/>
-      <w:r>
-        <w:t>1,#</w:t>
-      </w:r>
-      <w:proofErr w:type="gramEnd"/>
-      <w:r>
-        <w:t>2,#3)</w:t>
+        <w:t xml:space="preserve"> (Slave #1,#2,#3)</w:t>
       </w:r>
       <w:r>
         <w:t xml:space="preserve"> consists of number of Relays (</w:t>
@@ -580,127 +402,96 @@
     </w:p>
     <w:p>
       <w:r>
+        <w:t>\subsubsection{Slave Button(s)}</w:t>
+      </w:r>
+    </w:p>
+    <w:p>
+      <w:r>
+        <w:t>Slave Button(s) (Slave #4-8) consists of</w:t>
+      </w:r>
+      <w:r>
+        <w:t xml:space="preserve"> number of Buttons (varies depends on users’ needs) and one PIC16F628A from Microchip as the MCU, responsible for controlling Slave Relay(s) by sending the commands to Master</w:t>
+      </w:r>
+      <w:r>
+        <w:t xml:space="preserve"> for the distribution to corresponding Slave Relay(s).</w:t>
+      </w:r>
+    </w:p>
+    <w:p>
+      <w:r>
+        <w:t>\subsubsection{Internet Application Block}</w:t>
+      </w:r>
+    </w:p>
+    <w:p>
+      <w:r>
+        <w:t>Internet Application block consists of smaller blocks</w:t>
+      </w:r>
+      <w:r>
+        <w:t xml:space="preserve"> with different functions, namely Database, </w:t>
+      </w:r>
+      <w:r>
+        <w:t>Web Server</w:t>
+      </w:r>
+      <w:r>
+        <w:t>, Internet connection block, Security Camera and Smart devices.</w:t>
+      </w:r>
+      <w:r>
+        <w:t xml:space="preserve"> Internet block establish the Internet connection for Master block; </w:t>
+      </w:r>
+      <w:r>
+        <w:t>Web Server</w:t>
+      </w:r>
+      <w:r>
+        <w:t xml:space="preserve"> is the combination of back-end and front-end development of Webserver, </w:t>
+      </w:r>
+      <w:r>
+        <w:t>besides helping</w:t>
+      </w:r>
+      <w:r>
+        <w:t xml:space="preserve"> users </w:t>
+      </w:r>
+      <w:r>
+        <w:t xml:space="preserve">to </w:t>
+      </w:r>
+      <w:r>
+        <w:t>contro</w:t>
+      </w:r>
+      <w:r>
+        <w:t>l the system remotely with ease, the extended features will be explained later in this chapter; Security Camera</w:t>
+      </w:r>
+      <w:r>
+        <w:t xml:space="preserve"> responsible for recognizing</w:t>
+      </w:r>
+      <w:r>
+        <w:t xml:space="preserve"> person with Facial Recognition to open the door in order to cut off t</w:t>
+      </w:r>
+      <w:r>
+        <w:t xml:space="preserve">he steps of accessing the house. In addition, security camera is also integrated with motion detector prototype directly in </w:t>
+      </w:r>
+      <w:r>
+        <w:t>Web Server</w:t>
+      </w:r>
+      <w:r>
+        <w:t>.</w:t>
+      </w:r>
+      <w:r>
+        <w:t xml:space="preserve"> </w:t>
+      </w:r>
+      <w:r>
+        <w:t xml:space="preserve">The </w:t>
+      </w:r>
+      <w:r>
+        <w:t>Web Server</w:t>
+      </w:r>
+      <w:r>
+        <w:t xml:space="preserve"> communicates with the system through Internet block using MQTT protocol.</w:t>
+      </w:r>
+    </w:p>
+    <w:p>
+      <w:r>
         <w:t>\</w:t>
       </w:r>
-      <w:proofErr w:type="spellStart"/>
-      <w:proofErr w:type="gramStart"/>
-      <w:r>
-        <w:t>subsubsection</w:t>
-      </w:r>
-      <w:proofErr w:type="spellEnd"/>
-      <w:r>
-        <w:t>{</w:t>
-      </w:r>
-      <w:proofErr w:type="gramEnd"/>
-      <w:r>
-        <w:t>Slave Button(s)}</w:t>
-      </w:r>
-    </w:p>
-    <w:p>
-      <w:r>
-        <w:t>Slave Button(s) (Slave #4-8) consists of</w:t>
-      </w:r>
-      <w:r>
-        <w:t xml:space="preserve"> number of Buttons (varies depends on users’ needs) and one PIC16F628A from Microchip as the MCU, responsible for controlling Slave Relay(s) by sending the commands to Master</w:t>
-      </w:r>
-      <w:r>
-        <w:t xml:space="preserve"> for the distribution to corresponding Slave Relay(s).</w:t>
-      </w:r>
-    </w:p>
-    <w:p>
-      <w:r>
-        <w:t>\</w:t>
-      </w:r>
-      <w:proofErr w:type="spellStart"/>
-      <w:proofErr w:type="gramStart"/>
-      <w:r>
-        <w:t>subsubsection</w:t>
-      </w:r>
-      <w:proofErr w:type="spellEnd"/>
-      <w:r>
-        <w:t>{</w:t>
-      </w:r>
-      <w:proofErr w:type="gramEnd"/>
-      <w:r>
-        <w:t>Internet Application Block}</w:t>
-      </w:r>
-    </w:p>
-    <w:p>
-      <w:r>
-        <w:t>Internet Application block consists of smaller blocks</w:t>
-      </w:r>
-      <w:r>
-        <w:t xml:space="preserve"> with different functions, namely Database, </w:t>
-      </w:r>
-      <w:r>
-        <w:t>Web Server</w:t>
-      </w:r>
-      <w:r>
-        <w:t>, Internet connection block, Security Camera and Smart devices.</w:t>
-      </w:r>
-      <w:r>
-        <w:t xml:space="preserve"> Internet block establish the Internet connection for Master block; </w:t>
-      </w:r>
-      <w:r>
-        <w:t>Web Server</w:t>
-      </w:r>
-      <w:r>
-        <w:t xml:space="preserve"> is the combination of back-end and front-end development of Webserver, </w:t>
-      </w:r>
-      <w:r>
-        <w:t>besides helping</w:t>
-      </w:r>
-      <w:r>
-        <w:t xml:space="preserve"> users </w:t>
-      </w:r>
-      <w:r>
-        <w:t xml:space="preserve">to </w:t>
-      </w:r>
-      <w:r>
-        <w:t>contro</w:t>
-      </w:r>
-      <w:r>
-        <w:t>l the system remotely with ease, the extended features will be explained later in this chapter; Security Camera</w:t>
-      </w:r>
-      <w:r>
-        <w:t xml:space="preserve"> responsible for recognizing</w:t>
-      </w:r>
-      <w:r>
-        <w:t xml:space="preserve"> person with Facial Recognition to open the door in order to cut off t</w:t>
-      </w:r>
-      <w:r>
-        <w:t xml:space="preserve">he steps of accessing the house. In addition, security camera is also integrated with motion detector prototype directly in </w:t>
-      </w:r>
-      <w:r>
-        <w:t>Web Server</w:t>
-      </w:r>
-      <w:r>
-        <w:t>.</w:t>
-      </w:r>
-      <w:r>
-        <w:t xml:space="preserve"> </w:t>
-      </w:r>
-      <w:r>
-        <w:t xml:space="preserve">The </w:t>
-      </w:r>
-      <w:r>
-        <w:t>Web Server</w:t>
-      </w:r>
-      <w:r>
-        <w:t xml:space="preserve"> communicates with the system through Internet block using MQTT protocol.</w:t>
-      </w:r>
-    </w:p>
-    <w:p>
-      <w:r>
-        <w:t>\</w:t>
-      </w:r>
-      <w:proofErr w:type="gramStart"/>
-      <w:r>
-        <w:t>section{</w:t>
-      </w:r>
-      <w:proofErr w:type="gramEnd"/>
-      <w:r>
-        <w:t>Communication Methodology</w:t>
+      <w:r>
+        <w:t>section{Communication Methodology</w:t>
       </w:r>
       <w:r>
         <w:t xml:space="preserve"> and Algorithm</w:t>
@@ -845,20 +636,7 @@
     </w:p>
     <w:p>
       <w:r>
-        <w:t xml:space="preserve">    \</w:t>
-      </w:r>
-      <w:proofErr w:type="spellStart"/>
-      <w:proofErr w:type="gramStart"/>
-      <w:r>
-        <w:t>subsubsection</w:t>
-      </w:r>
-      <w:proofErr w:type="spellEnd"/>
-      <w:r>
-        <w:t>{</w:t>
-      </w:r>
-      <w:proofErr w:type="gramEnd"/>
-      <w:r>
-        <w:t>Ask/Request sequentially}</w:t>
+        <w:t xml:space="preserve">    \subsubsection{Ask/Request sequentially}</w:t>
       </w:r>
     </w:p>
     <w:p>
@@ -868,33 +646,12 @@
     </w:p>
     <w:p>
       <w:r>
-        <w:t xml:space="preserve">    \item \</w:t>
-      </w:r>
-      <w:proofErr w:type="spellStart"/>
-      <w:r>
-        <w:t>textbf</w:t>
-      </w:r>
-      <w:proofErr w:type="spellEnd"/>
-      <w:r>
-        <w:t>{Master}: Master responsible for asking sequentially every connected Slaves in the system. After asking the Slaves for if they need to work, Master will delay for a small amount of time to wait for the response from Slaves. If the time is passed and asked Slave does not request to work, Master will pass that Slave and move on the next Slave. If a Slave Button is being asked but also receive the external signal, it can interrupt the process by sending a response to Master requesting to work, then that request will be prior to be sent to corresponded Slave Device. Now it ends the loop and start a new one. Period of time to ask the Slaves must be in milliseconds in order to complete the loop for every Slaves in the system.</w:t>
-      </w:r>
-    </w:p>
-    <w:p>
-      <w:r>
-        <w:t xml:space="preserve">    \item \</w:t>
-      </w:r>
-      <w:proofErr w:type="spellStart"/>
-      <w:proofErr w:type="gramStart"/>
-      <w:r>
-        <w:t>textbf</w:t>
-      </w:r>
-      <w:proofErr w:type="spellEnd"/>
-      <w:r>
-        <w:t>{</w:t>
-      </w:r>
-      <w:proofErr w:type="gramEnd"/>
-      <w:r>
-        <w:t>Slave Button}: Slave Button has to wait for Master to ask and response. It is always stay in receiving mode (which has enable pin logic at 0 – LOW). When Slave Button is asked or an external signal comes in, it pull</w:t>
+        <w:t xml:space="preserve">    \item \textbf{Master}: Master responsible for asking sequentially every connected Slaves in the system. After asking the Slaves for if they need to work, Master will delay for a small amount of time to wait for the response from Slaves. If the time is passed and asked Slave does not request to work, Master will pass that Slave and move on the next Slave. If a Slave Button is being asked but also receive the external signal, it can interrupt the process by sending a response to Master requesting to work, then that request will be prior to be sent to corresponded Slave Device. Now it ends the loop and start a new one. Period of time to ask the Slaves must be in milliseconds in order to complete the loop for every Slaves in the system.</w:t>
+      </w:r>
+    </w:p>
+    <w:p>
+      <w:r>
+        <w:t xml:space="preserve">    \item \textbf{Slave Button}: Slave Button has to wait for Master to ask and response. It is always stay in receiving mode (which has enable pin logic at 0 – LOW). When Slave Button is asked or an external signal comes in, it pull</w:t>
       </w:r>
       <w:r>
         <w:t>s</w:t>
@@ -905,25 +662,7 @@
     </w:p>
     <w:p>
       <w:r>
-        <w:t xml:space="preserve">    \item \</w:t>
-      </w:r>
-      <w:proofErr w:type="spellStart"/>
-      <w:proofErr w:type="gramStart"/>
-      <w:r>
-        <w:t>textbf</w:t>
-      </w:r>
-      <w:proofErr w:type="spellEnd"/>
-      <w:r>
-        <w:t>{</w:t>
-      </w:r>
-      <w:proofErr w:type="spellStart"/>
-      <w:proofErr w:type="gramEnd"/>
-      <w:r>
-        <w:t>SLave</w:t>
-      </w:r>
-      <w:proofErr w:type="spellEnd"/>
-      <w:r>
-        <w:t xml:space="preserve"> Device}: </w:t>
+        <w:t xml:space="preserve">    \item \textbf{SLave Device}: </w:t>
       </w:r>
       <w:r>
         <w:t>Enable pin of RS-485 of Slave Device is always in LOW status, which means receiving data mode. When Master ask or there is data transmitted from Slave Button, Slave Device will check if it is corresponded with its functions, if yes Slave Device will work as defined function.</w:t>
@@ -1035,26 +774,13 @@
     </w:p>
     <w:p>
       <w:r>
-        <w:t>\</w:t>
-      </w:r>
-      <w:proofErr w:type="spellStart"/>
-      <w:proofErr w:type="gramStart"/>
+        <w:t>\sub</w:t>
+      </w:r>
       <w:r>
         <w:t>sub</w:t>
       </w:r>
       <w:r>
-        <w:t>sub</w:t>
-      </w:r>
-      <w:r>
-        <w:t>section</w:t>
-      </w:r>
-      <w:proofErr w:type="spellEnd"/>
-      <w:r>
-        <w:t>{</w:t>
-      </w:r>
-      <w:proofErr w:type="gramEnd"/>
-      <w:r>
-        <w:t>Work sequentially}</w:t>
+        <w:t>section{Work sequentially}</w:t>
       </w:r>
     </w:p>
     <w:p>
@@ -1092,15 +818,7 @@
     </w:p>
     <w:p>
       <w:r>
-        <w:t xml:space="preserve">    \item \</w:t>
-      </w:r>
-      <w:proofErr w:type="spellStart"/>
-      <w:r>
-        <w:t>textbf</w:t>
-      </w:r>
-      <w:proofErr w:type="spellEnd"/>
-      <w:r>
-        <w:t>{Master}: Master is the most important node in the network.</w:t>
+        <w:t xml:space="preserve">    \item \textbf{Master}: Master is the most important node in the network.</w:t>
       </w:r>
       <w:r>
         <w:t xml:space="preserve"> After the system is booted up, Master will be ready and waiting for the transmission. </w:t>
@@ -1141,20 +859,7 @@
     </w:p>
     <w:p>
       <w:r>
-        <w:t xml:space="preserve">    \item \</w:t>
-      </w:r>
-      <w:proofErr w:type="spellStart"/>
-      <w:proofErr w:type="gramStart"/>
-      <w:r>
-        <w:t>textbf</w:t>
-      </w:r>
-      <w:proofErr w:type="spellEnd"/>
-      <w:r>
-        <w:t>{</w:t>
-      </w:r>
-      <w:proofErr w:type="gramEnd"/>
-      <w:r>
-        <w:t xml:space="preserve">Slave Button}: </w:t>
+        <w:t xml:space="preserve">    \item \textbf{Slave Button}: </w:t>
       </w:r>
       <w:r>
         <w:t>Slave Button will be in receiving mode</w:t>
@@ -1180,25 +885,7 @@
     </w:p>
     <w:p>
       <w:r>
-        <w:t xml:space="preserve">    \item \</w:t>
-      </w:r>
-      <w:proofErr w:type="spellStart"/>
-      <w:proofErr w:type="gramStart"/>
-      <w:r>
-        <w:t>textbf</w:t>
-      </w:r>
-      <w:proofErr w:type="spellEnd"/>
-      <w:r>
-        <w:t>{</w:t>
-      </w:r>
-      <w:proofErr w:type="spellStart"/>
-      <w:proofErr w:type="gramEnd"/>
-      <w:r>
-        <w:t>SLave</w:t>
-      </w:r>
-      <w:proofErr w:type="spellEnd"/>
-      <w:r>
-        <w:t xml:space="preserve"> Device}: Enable pin of RS-485 of Slave Device is always in LOW status, which means receiving data mode. When </w:t>
+        <w:t xml:space="preserve">    \item \textbf{SLave Device}: Enable pin of RS-485 of Slave Device is always in LOW status, which means receiving data mode. When </w:t>
       </w:r>
       <w:r>
         <w:t xml:space="preserve">there </w:t>
@@ -1253,33 +940,12 @@
     </w:p>
     <w:p>
       <w:r>
-        <w:t>\</w:t>
-      </w:r>
-      <w:proofErr w:type="gramStart"/>
-      <w:r>
-        <w:t>subsection{</w:t>
-      </w:r>
-      <w:proofErr w:type="gramEnd"/>
-      <w:r>
-        <w:t>Transmitting Frame Design}</w:t>
-      </w:r>
-    </w:p>
-    <w:p>
-      <w:r>
-        <w:t>\</w:t>
-      </w:r>
-      <w:proofErr w:type="spellStart"/>
-      <w:proofErr w:type="gramStart"/>
-      <w:r>
-        <w:t>subsubsection</w:t>
-      </w:r>
-      <w:proofErr w:type="spellEnd"/>
-      <w:r>
-        <w:t>{</w:t>
-      </w:r>
-      <w:proofErr w:type="gramEnd"/>
-      <w:r>
-        <w:t xml:space="preserve">Master to </w:t>
+        <w:t>\subsection{Transmitting Frame Design}</w:t>
+      </w:r>
+    </w:p>
+    <w:p>
+      <w:r>
+        <w:t xml:space="preserve">\subsubsection{Master to </w:t>
       </w:r>
       <w:r>
         <w:t>Slave Relays</w:t>
@@ -1317,15 +983,7 @@
     <w:p/>
     <w:p>
       <w:r>
-        <w:t xml:space="preserve">    \</w:t>
-      </w:r>
-      <w:proofErr w:type="spellStart"/>
-      <w:r>
-        <w:t>textit</w:t>
-      </w:r>
-      <w:proofErr w:type="spellEnd"/>
-      <w:r>
-        <w:t>{Explanation}:</w:t>
+        <w:t xml:space="preserve">    \textit{Explanation}:</w:t>
       </w:r>
     </w:p>
     <w:p>
@@ -1464,20 +1122,7 @@
     </w:p>
     <w:p>
       <w:r>
-        <w:t>\</w:t>
-      </w:r>
-      <w:proofErr w:type="spellStart"/>
-      <w:proofErr w:type="gramStart"/>
-      <w:r>
-        <w:t>subsubsection</w:t>
-      </w:r>
-      <w:proofErr w:type="spellEnd"/>
-      <w:r>
-        <w:t>{</w:t>
-      </w:r>
-      <w:proofErr w:type="gramEnd"/>
-      <w:r>
-        <w:t>Slave Button to Master frames}</w:t>
+        <w:t>\subsubsection{Slave Button to Master frames}</w:t>
       </w:r>
     </w:p>
     <w:p>
@@ -1522,15 +1167,7 @@
     <w:p/>
     <w:p>
       <w:r>
-        <w:t xml:space="preserve">    \</w:t>
-      </w:r>
-      <w:proofErr w:type="spellStart"/>
-      <w:r>
-        <w:t>textit</w:t>
-      </w:r>
-      <w:proofErr w:type="spellEnd"/>
-      <w:r>
-        <w:t>{Explanation}:</w:t>
+        <w:t xml:space="preserve">    \textit{Explanation}:</w:t>
       </w:r>
     </w:p>
     <w:p>
@@ -1655,15 +1292,7 @@
         <w:ind w:firstLine="0"/>
       </w:pPr>
       <w:r>
-        <w:t xml:space="preserve">    \begin{figure}</w:t>
-      </w:r>
-      <w:proofErr w:type="gramStart"/>
-      <w:r>
-        <w:t>[!h</w:t>
-      </w:r>
-      <w:proofErr w:type="gramEnd"/>
-      <w:r>
-        <w:t>]</w:t>
+        <w:t xml:space="preserve">    \begin{figure}[!h]</w:t>
       </w:r>
     </w:p>
     <w:p>
@@ -1679,23 +1308,7 @@
         <w:ind w:firstLine="0"/>
       </w:pPr>
       <w:r>
-        <w:t xml:space="preserve">        \</w:t>
-      </w:r>
-      <w:proofErr w:type="spellStart"/>
-      <w:r>
-        <w:t>includegraphics</w:t>
-      </w:r>
-      <w:proofErr w:type="spellEnd"/>
-      <w:r>
-        <w:t>[scale=0.</w:t>
-      </w:r>
-      <w:proofErr w:type="gramStart"/>
-      <w:r>
-        <w:t>75]{</w:t>
-      </w:r>
-      <w:proofErr w:type="gramEnd"/>
-      <w:r>
-        <w:t>images/frameEx.png}</w:t>
+        <w:t xml:space="preserve">        \includegraphics[scale=0.75]{images/frameEx.png}</w:t>
       </w:r>
     </w:p>
     <w:p>
@@ -1703,15 +1316,7 @@
         <w:ind w:firstLine="0"/>
       </w:pPr>
       <w:r>
-        <w:t xml:space="preserve">        \</w:t>
-      </w:r>
-      <w:proofErr w:type="gramStart"/>
-      <w:r>
-        <w:t>caption{</w:t>
-      </w:r>
-      <w:proofErr w:type="gramEnd"/>
-      <w:r>
-        <w:t>Example of transmitting frames}</w:t>
+        <w:t xml:space="preserve">        \caption{Example of transmitting frames}</w:t>
       </w:r>
     </w:p>
     <w:p>
@@ -1719,17 +1324,7 @@
         <w:ind w:firstLine="0"/>
       </w:pPr>
       <w:r>
-        <w:t xml:space="preserve">        \label{</w:t>
-      </w:r>
-      <w:proofErr w:type="spellStart"/>
-      <w:proofErr w:type="gramStart"/>
-      <w:r>
-        <w:t>fig:frameEx</w:t>
-      </w:r>
-      <w:proofErr w:type="spellEnd"/>
-      <w:proofErr w:type="gramEnd"/>
-      <w:r>
-        <w:t>}</w:t>
+        <w:t xml:space="preserve">        \label{fig:frameEx}</w:t>
       </w:r>
     </w:p>
     <w:p>
@@ -1758,38 +1353,7 @@
         <w:ind w:firstLine="0"/>
       </w:pPr>
       <w:r>
-        <w:t xml:space="preserve">    In particular, Figure~\ref{</w:t>
-      </w:r>
-      <w:proofErr w:type="spellStart"/>
-      <w:proofErr w:type="gramStart"/>
-      <w:r>
-        <w:t>fig:frameEx</w:t>
-      </w:r>
-      <w:proofErr w:type="spellEnd"/>
-      <w:proofErr w:type="gramEnd"/>
-      <w:r>
-        <w:t>} shows an example of frames transmitting in the system with the explanation above. The case of Slave Button 1 sends the frame of \</w:t>
-      </w:r>
-      <w:proofErr w:type="spellStart"/>
-      <w:proofErr w:type="gramStart"/>
-      <w:r>
-        <w:t>textbf</w:t>
-      </w:r>
-      <w:proofErr w:type="spellEnd"/>
-      <w:r>
-        <w:t>{</w:t>
-      </w:r>
-      <w:proofErr w:type="gramEnd"/>
-      <w:r>
-        <w:t>S00 B02 D02 1 E} and Master sends a frame of \</w:t>
-      </w:r>
-      <w:proofErr w:type="spellStart"/>
-      <w:r>
-        <w:t>textbf</w:t>
-      </w:r>
-      <w:proofErr w:type="spellEnd"/>
-      <w:r>
-        <w:t>{S10 D02 000 1 E} to Slave Relay 2 is explained in detail as following.</w:t>
+        <w:t xml:space="preserve">    In particular, Figure~\ref{fig:frameEx} shows an example of frames transmitting in the system with the explanation above. The case of Slave Button 1 sends the frame of \textbf{S00 B02 D02 1 E} and Master sends a frame of \textbf{S10 D02 000 1 E} to Slave Relay 2 is explained in detail as following.</w:t>
       </w:r>
     </w:p>
     <w:p>
@@ -1863,14 +1427,12 @@
       <w:r>
         <w:t>\</w:t>
       </w:r>
-      <w:proofErr w:type="gramStart"/>
       <w:r>
         <w:t>sub</w:t>
       </w:r>
       <w:r>
         <w:t>section{</w:t>
       </w:r>
-      <w:proofErr w:type="gramEnd"/>
       <w:r>
         <w:t>Working flowchart of Master and Slaves</w:t>
       </w:r>
@@ -1880,51 +1442,12 @@
     </w:p>
     <w:p>
       <w:r>
-        <w:t xml:space="preserve">    In this section, the author shows the flowcharts of programs that are embedded in Master and Slaves. Each flowchart has a description below corresponding to its design. For instance, figure~\ref{</w:t>
-      </w:r>
-      <w:proofErr w:type="spellStart"/>
-      <w:proofErr w:type="gramStart"/>
-      <w:r>
-        <w:t>fig:masterFlow</w:t>
-      </w:r>
-      <w:proofErr w:type="spellEnd"/>
-      <w:proofErr w:type="gramEnd"/>
-      <w:r>
-        <w:t>}, figure~\ref{</w:t>
-      </w:r>
-      <w:proofErr w:type="spellStart"/>
-      <w:r>
-        <w:t>fig:buttonFlow</w:t>
-      </w:r>
-      <w:proofErr w:type="spellEnd"/>
-      <w:r>
-        <w:t>} and figure~\ref{</w:t>
-      </w:r>
-      <w:proofErr w:type="spellStart"/>
-      <w:r>
-        <w:t>fig:relayFlow</w:t>
-      </w:r>
-      <w:proofErr w:type="spellEnd"/>
-      <w:r>
-        <w:t>} indicates working principle of Master, Slave Button and Slave Relays, respectively.</w:t>
-      </w:r>
-    </w:p>
-    <w:p>
-      <w:r>
-        <w:t xml:space="preserve">    \begin{figure}</w:t>
-      </w:r>
-      <w:proofErr w:type="gramStart"/>
-      <w:r>
-        <w:t>[!</w:t>
-      </w:r>
-      <w:proofErr w:type="spellStart"/>
-      <w:r>
-        <w:t>htbp</w:t>
-      </w:r>
-      <w:proofErr w:type="spellEnd"/>
-      <w:proofErr w:type="gramEnd"/>
-      <w:r>
-        <w:t>]</w:t>
+        <w:t xml:space="preserve">    In this section, the author shows the flowcharts of programs that are embedded in Master and Slaves. Each flowchart has a description below corresponding to its design. For instance, figure~\ref{fig:masterFlow}, figure~\ref{fig:buttonFlow} and figure~\ref{fig:relayFlow} indicates working principle of Master, Slave Button and Slave Relays, respectively.</w:t>
+      </w:r>
+    </w:p>
+    <w:p>
+      <w:r>
+        <w:t xml:space="preserve">    \begin{figure}[!htbp]</w:t>
       </w:r>
     </w:p>
     <w:p>
@@ -1935,51 +1458,17 @@
     </w:p>
     <w:p>
       <w:r>
-        <w:t xml:space="preserve">        \</w:t>
-      </w:r>
-      <w:proofErr w:type="spellStart"/>
-      <w:r>
-        <w:t>includegraphics</w:t>
-      </w:r>
-      <w:proofErr w:type="spellEnd"/>
-      <w:r>
-        <w:t>[scale=0.</w:t>
-      </w:r>
-      <w:proofErr w:type="gramStart"/>
-      <w:r>
-        <w:t>75]{</w:t>
-      </w:r>
-      <w:proofErr w:type="gramEnd"/>
-      <w:r>
-        <w:t>images/masterFlow.png}</w:t>
-      </w:r>
-    </w:p>
-    <w:p>
-      <w:r>
-        <w:t xml:space="preserve">        \</w:t>
-      </w:r>
-      <w:proofErr w:type="gramStart"/>
-      <w:r>
-        <w:t>caption{</w:t>
-      </w:r>
-      <w:proofErr w:type="gramEnd"/>
-      <w:r>
-        <w:t>Flowchart of Master}</w:t>
-      </w:r>
-    </w:p>
-    <w:p>
-      <w:r>
-        <w:t xml:space="preserve">        \label{</w:t>
-      </w:r>
-      <w:proofErr w:type="spellStart"/>
-      <w:proofErr w:type="gramStart"/>
-      <w:r>
-        <w:t>fig:masterFlow</w:t>
-      </w:r>
-      <w:proofErr w:type="spellEnd"/>
-      <w:proofErr w:type="gramEnd"/>
-      <w:r>
-        <w:t>}</w:t>
+        <w:t xml:space="preserve">        \includegraphics[scale=0.75]{images/masterFlow.png}</w:t>
+      </w:r>
+    </w:p>
+    <w:p>
+      <w:r>
+        <w:t xml:space="preserve">        \caption{Flowchart of Master}</w:t>
+      </w:r>
+    </w:p>
+    <w:p>
+      <w:r>
+        <w:t xml:space="preserve">        \label{fig:masterFlow}</w:t>
       </w:r>
     </w:p>
     <w:p>
@@ -1994,20 +1483,7 @@
     </w:p>
     <w:p>
       <w:r>
-        <w:t xml:space="preserve">    \begin{figure}</w:t>
-      </w:r>
-      <w:proofErr w:type="gramStart"/>
-      <w:r>
-        <w:t>[!</w:t>
-      </w:r>
-      <w:proofErr w:type="spellStart"/>
-      <w:r>
-        <w:t>htb</w:t>
-      </w:r>
-      <w:proofErr w:type="spellEnd"/>
-      <w:proofErr w:type="gramEnd"/>
-      <w:r>
-        <w:t>]</w:t>
+        <w:t xml:space="preserve">    \begin{figure}[!htb]</w:t>
       </w:r>
     </w:p>
     <w:p>
@@ -2017,51 +1493,17 @@
     </w:p>
     <w:p>
       <w:r>
-        <w:t xml:space="preserve">        \</w:t>
-      </w:r>
-      <w:proofErr w:type="spellStart"/>
-      <w:r>
-        <w:t>includegraphics</w:t>
-      </w:r>
-      <w:proofErr w:type="spellEnd"/>
-      <w:r>
-        <w:t>[scale=0.</w:t>
-      </w:r>
-      <w:proofErr w:type="gramStart"/>
-      <w:r>
-        <w:t>55]{</w:t>
-      </w:r>
-      <w:proofErr w:type="gramEnd"/>
-      <w:r>
-        <w:t>images/buttonFlow.png}</w:t>
-      </w:r>
-    </w:p>
-    <w:p>
-      <w:r>
-        <w:t xml:space="preserve">        \</w:t>
-      </w:r>
-      <w:proofErr w:type="gramStart"/>
-      <w:r>
-        <w:t>caption{</w:t>
-      </w:r>
-      <w:proofErr w:type="gramEnd"/>
-      <w:r>
-        <w:t>Flowchart of Slave Button}</w:t>
-      </w:r>
-    </w:p>
-    <w:p>
-      <w:r>
-        <w:t xml:space="preserve">        \label{</w:t>
-      </w:r>
-      <w:proofErr w:type="spellStart"/>
-      <w:proofErr w:type="gramStart"/>
-      <w:r>
-        <w:t>fig:buttonFlow</w:t>
-      </w:r>
-      <w:proofErr w:type="spellEnd"/>
-      <w:proofErr w:type="gramEnd"/>
-      <w:r>
-        <w:t>}</w:t>
+        <w:t xml:space="preserve">        \includegraphics[scale=0.55]{images/buttonFlow.png}</w:t>
+      </w:r>
+    </w:p>
+    <w:p>
+      <w:r>
+        <w:t xml:space="preserve">        \caption{Flowchart of Slave Button}</w:t>
+      </w:r>
+    </w:p>
+    <w:p>
+      <w:r>
+        <w:t xml:space="preserve">        \label{fig:buttonFlow}</w:t>
       </w:r>
     </w:p>
     <w:p>
@@ -2076,20 +1518,7 @@
     </w:p>
     <w:p>
       <w:r>
-        <w:t xml:space="preserve">    \begin{figure}</w:t>
-      </w:r>
-      <w:proofErr w:type="gramStart"/>
-      <w:r>
-        <w:t>[!</w:t>
-      </w:r>
-      <w:proofErr w:type="spellStart"/>
-      <w:r>
-        <w:t>htb</w:t>
-      </w:r>
-      <w:proofErr w:type="spellEnd"/>
-      <w:proofErr w:type="gramEnd"/>
-      <w:r>
-        <w:t>]</w:t>
+        <w:t xml:space="preserve">    \begin{figure}[!htb]</w:t>
       </w:r>
     </w:p>
     <w:p>
@@ -2099,51 +1528,17 @@
     </w:p>
     <w:p>
       <w:r>
-        <w:t xml:space="preserve">        \</w:t>
-      </w:r>
-      <w:proofErr w:type="spellStart"/>
-      <w:r>
-        <w:t>includegraphics</w:t>
-      </w:r>
-      <w:proofErr w:type="spellEnd"/>
-      <w:r>
-        <w:t>[scale=0.</w:t>
-      </w:r>
-      <w:proofErr w:type="gramStart"/>
-      <w:r>
-        <w:t>55]{</w:t>
-      </w:r>
-      <w:proofErr w:type="gramEnd"/>
-      <w:r>
-        <w:t>images/relayFlow.png}</w:t>
-      </w:r>
-    </w:p>
-    <w:p>
-      <w:r>
-        <w:t xml:space="preserve">        \</w:t>
-      </w:r>
-      <w:proofErr w:type="gramStart"/>
-      <w:r>
-        <w:t>caption{</w:t>
-      </w:r>
-      <w:proofErr w:type="gramEnd"/>
-      <w:r>
-        <w:t>Flowchart of Slave Relay}</w:t>
-      </w:r>
-    </w:p>
-    <w:p>
-      <w:r>
-        <w:t xml:space="preserve">        \label{</w:t>
-      </w:r>
-      <w:proofErr w:type="spellStart"/>
-      <w:proofErr w:type="gramStart"/>
-      <w:r>
-        <w:t>fig:relayFlow</w:t>
-      </w:r>
-      <w:proofErr w:type="spellEnd"/>
-      <w:proofErr w:type="gramEnd"/>
-      <w:r>
-        <w:t>}</w:t>
+        <w:t xml:space="preserve">        \includegraphics[scale=0.55]{images/relayFlow.png}</w:t>
+      </w:r>
+    </w:p>
+    <w:p>
+      <w:r>
+        <w:t xml:space="preserve">        \caption{Flowchart of Slave Relay}</w:t>
+      </w:r>
+    </w:p>
+    <w:p>
+      <w:r>
+        <w:t xml:space="preserve">        \label{fig:relayFlow}</w:t>
       </w:r>
     </w:p>
     <w:p>
@@ -2159,25 +1554,12 @@
     <w:p/>
     <w:p>
       <w:r>
-        <w:t>\</w:t>
-      </w:r>
-      <w:proofErr w:type="spellStart"/>
-      <w:r>
-        <w:t>newpage</w:t>
-      </w:r>
-      <w:proofErr w:type="spellEnd"/>
-    </w:p>
-    <w:p>
-      <w:r>
-        <w:t>\</w:t>
-      </w:r>
-      <w:proofErr w:type="gramStart"/>
-      <w:r>
-        <w:t>section{</w:t>
-      </w:r>
-      <w:proofErr w:type="gramEnd"/>
-      <w:r>
-        <w:t>Internet Application Block Design}</w:t>
+        <w:t>\newpage</w:t>
+      </w:r>
+    </w:p>
+    <w:p>
+      <w:r>
+        <w:t>\section{Internet Application Block Design}</w:t>
       </w:r>
     </w:p>
     <w:p>
@@ -2205,28 +1587,12 @@
     </w:p>
     <w:p>
       <w:r>
-        <w:t xml:space="preserve">    \</w:t>
-      </w:r>
-      <w:proofErr w:type="gramStart"/>
-      <w:r>
-        <w:t>subsection{</w:t>
-      </w:r>
-      <w:proofErr w:type="gramEnd"/>
-      <w:r>
-        <w:t>Internet Block} %esp8266</w:t>
-      </w:r>
-    </w:p>
-    <w:p>
-      <w:r>
-        <w:t xml:space="preserve">In this thesis, Internet Block helps the user interact with the system through Wi-Fi connection with module </w:t>
-      </w:r>
-      <w:proofErr w:type="spellStart"/>
-      <w:r>
-        <w:t>NodeMCU</w:t>
-      </w:r>
-      <w:proofErr w:type="spellEnd"/>
-      <w:r>
-        <w:t xml:space="preserve"> ESP-8266.</w:t>
+        <w:t xml:space="preserve">    \subsection{Internet Block} %esp8266</w:t>
+      </w:r>
+    </w:p>
+    <w:p>
+      <w:r>
+        <w:t>In this thesis, Internet Block helps the user interact with the system through Wi-Fi connection with module NodeMCU ESP-8266.</w:t>
       </w:r>
       <w:r>
         <w:t xml:space="preserve"> Beside establishing a connection between the </w:t>
@@ -2255,33 +1621,12 @@
     </w:p>
     <w:p>
       <w:r>
-        <w:t xml:space="preserve">        \</w:t>
-      </w:r>
-      <w:proofErr w:type="spellStart"/>
-      <w:proofErr w:type="gramStart"/>
-      <w:r>
-        <w:t>subsubsection</w:t>
-      </w:r>
-      <w:proofErr w:type="spellEnd"/>
-      <w:r>
-        <w:t>{</w:t>
-      </w:r>
-      <w:proofErr w:type="gramEnd"/>
-      <w:r>
-        <w:t>MQTT Protocol}</w:t>
-      </w:r>
-    </w:p>
-    <w:p>
-      <w:r>
-        <w:t xml:space="preserve">As for the connection between </w:t>
-      </w:r>
-      <w:proofErr w:type="spellStart"/>
-      <w:r>
-        <w:t>NodeMCU</w:t>
-      </w:r>
-      <w:proofErr w:type="spellEnd"/>
-      <w:r>
-        <w:t xml:space="preserve"> ESP-8266 and the </w:t>
+        <w:t xml:space="preserve">        \subsubsection{MQTT Protocol}</w:t>
+      </w:r>
+    </w:p>
+    <w:p>
+      <w:r>
+        <w:t xml:space="preserve">As for the connection between NodeMCU ESP-8266 and the </w:t>
       </w:r>
       <w:r>
         <w:t>Web Server</w:t>
@@ -2311,43 +1656,12 @@
         <w:t>The topics for are designed with multiple levels to suits with the control methodology</w:t>
       </w:r>
       <w:r>
-        <w:t xml:space="preserve">. For instance, </w:t>
-      </w:r>
-      <w:proofErr w:type="spellStart"/>
-      <w:r>
-        <w:t>NodeMCU</w:t>
-      </w:r>
-      <w:proofErr w:type="spellEnd"/>
-      <w:r>
-        <w:t xml:space="preserve"> is assigned as a client, which subscribes to the topic as shown in Figure~\ref{</w:t>
-      </w:r>
-      <w:proofErr w:type="spellStart"/>
-      <w:proofErr w:type="gramStart"/>
-      <w:r>
-        <w:t>fig:espSub</w:t>
-      </w:r>
-      <w:proofErr w:type="spellEnd"/>
-      <w:proofErr w:type="gramEnd"/>
-      <w:r>
-        <w:t>}.</w:t>
-      </w:r>
-    </w:p>
-    <w:p>
-      <w:r>
-        <w:t xml:space="preserve">        \begin{figure}</w:t>
-      </w:r>
-      <w:proofErr w:type="gramStart"/>
-      <w:r>
-        <w:t>[!</w:t>
-      </w:r>
-      <w:proofErr w:type="spellStart"/>
-      <w:r>
-        <w:t>htb</w:t>
-      </w:r>
-      <w:proofErr w:type="spellEnd"/>
-      <w:proofErr w:type="gramEnd"/>
-      <w:r>
-        <w:t>]</w:t>
+        <w:t>. For instance, NodeMCU is assigned as a client, which subscribes to the topic as shown in Figure~\ref{fig:espSub}.</w:t>
+      </w:r>
+    </w:p>
+    <w:p>
+      <w:r>
+        <w:t xml:space="preserve">        \begin{figure}[!htb]</w:t>
       </w:r>
     </w:p>
     <w:p>
@@ -2357,63 +1671,256 @@
     </w:p>
     <w:p>
       <w:r>
-        <w:t xml:space="preserve">            \</w:t>
-      </w:r>
-      <w:proofErr w:type="spellStart"/>
-      <w:r>
-        <w:t>includegraphics</w:t>
-      </w:r>
-      <w:proofErr w:type="spellEnd"/>
-      <w:r>
-        <w:t>[scale=0.</w:t>
-      </w:r>
-      <w:proofErr w:type="gramStart"/>
-      <w:r>
-        <w:t>9]{</w:t>
-      </w:r>
-      <w:proofErr w:type="gramEnd"/>
-      <w:r>
-        <w:t>images/espSub.png}</w:t>
-      </w:r>
-    </w:p>
-    <w:p>
-      <w:r>
-        <w:t xml:space="preserve">            \</w:t>
-      </w:r>
-      <w:proofErr w:type="gramStart"/>
-      <w:r>
-        <w:t>caption{</w:t>
-      </w:r>
-      <w:proofErr w:type="gramEnd"/>
-      <w:r>
-        <w:t xml:space="preserve">Topics subscribed by </w:t>
-      </w:r>
-      <w:proofErr w:type="spellStart"/>
-      <w:r>
-        <w:t>NodeMCU</w:t>
-      </w:r>
-      <w:proofErr w:type="spellEnd"/>
+        <w:t xml:space="preserve">            \includegraphics[scale=0.9]{images/espSub.png}</w:t>
+      </w:r>
+    </w:p>
+    <w:p>
+      <w:r>
+        <w:t xml:space="preserve">            \caption{Topics subscribed by NodeMCU}</w:t>
+      </w:r>
+    </w:p>
+    <w:p>
+      <w:r>
+        <w:t xml:space="preserve">            \label{fig:espSub}</w:t>
+      </w:r>
+    </w:p>
+    <w:p>
+      <w:r>
+        <w:t xml:space="preserve">            \end{center}</w:t>
+      </w:r>
+    </w:p>
+    <w:p>
+      <w:r>
+        <w:t xml:space="preserve">        \end{figure}</w:t>
+      </w:r>
+    </w:p>
+    <w:p>
+      <w:r>
+        <w:t xml:space="preserve">        \begin{figure}[!htbp]</w:t>
+      </w:r>
+    </w:p>
+    <w:p>
+      <w:r>
+        <w:t xml:space="preserve">            \begin{center}</w:t>
+      </w:r>
+    </w:p>
+    <w:p>
+      <w:r>
+        <w:t xml:space="preserve">            \includegraphics[scale=0.65]{images/mqttFlow.png}</w:t>
+      </w:r>
+    </w:p>
+    <w:p>
+      <w:r>
+        <w:t xml:space="preserve">            \caption{Flowchart of working principle of NodeMCU}</w:t>
+      </w:r>
+    </w:p>
+    <w:p>
+      <w:r>
+        <w:t xml:space="preserve">            \label{fig:mqttFlow}</w:t>
+      </w:r>
+    </w:p>
+    <w:p>
+      <w:r>
+        <w:t xml:space="preserve">            \end{center}</w:t>
+      </w:r>
+    </w:p>
+    <w:p>
+      <w:r>
+        <w:t xml:space="preserve">        \end{figure}</w:t>
+      </w:r>
+    </w:p>
+    <w:p>
+      <w:r>
+        <w:t xml:space="preserve">        In order to process the received data from </w:t>
+      </w:r>
+      <w:r>
+        <w:t>Web Server</w:t>
+      </w:r>
+      <w:r>
+        <w:t>, the author embedded a simple program for NodeMCU and Figure~\ref{fig:mqttFlow} illustrates its working principle.</w:t>
+      </w:r>
+    </w:p>
+    <w:p>
+      <w:r>
+        <w:lastRenderedPageBreak/>
+        <w:t>%message, topic structure, host, port, qos, keep alive, reconnect, etc.</w:t>
+      </w:r>
+    </w:p>
+    <w:p>
+      <w:r>
+        <w:t xml:space="preserve">    \subsection{</w:t>
+      </w:r>
+      <w:r>
+        <w:t>Web Server</w:t>
+      </w:r>
       <w:r>
         <w:t>}</w:t>
       </w:r>
     </w:p>
     <w:p>
       <w:r>
-        <w:t xml:space="preserve">            \label{</w:t>
-      </w:r>
-      <w:proofErr w:type="spellStart"/>
-      <w:proofErr w:type="gramStart"/>
-      <w:r>
-        <w:t>fig:espSub</w:t>
-      </w:r>
-      <w:proofErr w:type="spellEnd"/>
-      <w:proofErr w:type="gramEnd"/>
+        <w:t>Web Server</w:t>
+      </w:r>
+      <w:r>
+        <w:t xml:space="preserve"> is the combination of </w:t>
+      </w:r>
+      <w:r>
+        <w:t>Back-end and Front-end Design. To be specific, Back-end is the core for a Web Server which handles the logic and working flow of all components, Front-end is responsible for displaying the</w:t>
+      </w:r>
+      <w:r>
+        <w:t xml:space="preserve"> results of back-end processes and </w:t>
+      </w:r>
+      <w:r>
+        <w:t xml:space="preserve">components to interacts. </w:t>
+      </w:r>
+      <w:r>
+        <w:t>The author use Node</w:t>
+      </w:r>
+      <w:r>
+        <w:t>.</w:t>
+      </w:r>
+      <w:r>
+        <w:t>js for Back-end design and HTML, CSS for Front-end design.</w:t>
+      </w:r>
+    </w:p>
+    <w:p>
+      <w:r>
+        <w:t xml:space="preserve">        \subsubsection{Back-End Design}</w:t>
+      </w:r>
+    </w:p>
+    <w:p>
+      <w:r>
+        <w:t>Node.js work</w:t>
+      </w:r>
+      <w:r>
+        <w:t>s on non-blocking I/O principle which makes it suitable for real-time applications in</w:t>
+      </w:r>
+      <w:r>
+        <w:t>cluded</w:t>
+      </w:r>
+      <w:r>
+        <w:t xml:space="preserve"> a real-time Web Server.</w:t>
+      </w:r>
+      <w:r>
+        <w:t xml:space="preserve"> </w:t>
+      </w:r>
+      <w:r>
+        <w:t>Node.js empowers real-time web application by adopting push technology as against web sockets to build server-side web applications with two-way channel i.e. client and server. It operates on open web stack technologies like JavaScript, CSS, and HTML that work over the standard port 80. This tool is also lightweight both for in-memory usage and data dense real-time web applications that work on multiple devices.</w:t>
+      </w:r>
+      <w:r>
+        <w:t xml:space="preserve"> Figure~\ref{fig:nonBlocking} refers the working principle of Node.js </w:t>
+      </w:r>
+      <w:r>
+        <w:t>in order to show its advantages for the Web Server in this Thesis.</w:t>
+      </w:r>
+    </w:p>
+    <w:p>
+      <w:r>
+        <w:t xml:space="preserve">        \begin{figure}[!htb]</w:t>
+      </w:r>
+    </w:p>
+    <w:p>
+      <w:r>
+        <w:t xml:space="preserve">            \begin{center}</w:t>
+      </w:r>
+    </w:p>
+    <w:p>
+      <w:r>
+        <w:t xml:space="preserve">            \includegraphics[scale=0.65]{images/nonBlocking.png}</w:t>
+      </w:r>
+    </w:p>
+    <w:p>
+      <w:r>
+        <w:t xml:space="preserve">            \caption{Node.js Working Principle}</w:t>
+      </w:r>
+    </w:p>
+    <w:p>
+      <w:r>
+        <w:t xml:space="preserve">            \label{fig:nonBlocking}</w:t>
+      </w:r>
+    </w:p>
+    <w:p>
+      <w:r>
+        <w:t xml:space="preserve">            \end{center}</w:t>
+      </w:r>
+    </w:p>
+    <w:p>
+      <w:r>
+        <w:t xml:space="preserve">        \end{figure}</w:t>
+      </w:r>
+    </w:p>
+    <w:p>
+      <w:r>
+        <w:t xml:space="preserve">Server-side is implemented </w:t>
+      </w:r>
+      <w:r>
+        <w:t xml:space="preserve">on port 2111 </w:t>
+      </w:r>
+      <w:r>
+        <w:t xml:space="preserve">with MQTT protocol to communicate with other nodes in the network to control the system. In this thesis, the MQTT broker </w:t>
+      </w:r>
+      <w:r>
+        <w:t>is running on port 3000 and</w:t>
+      </w:r>
+      <w:r>
+        <w:t xml:space="preserve"> written in Node.js using a module named Mosca, which makes a local and private Broker to implement MQTT protocol on.</w:t>
+      </w:r>
+      <w:r>
+        <w:t xml:space="preserve"> Figure~\ref{fig:webSub} shows the subscription of the Web Server to those topics which are in use of the Thesis.</w:t>
+      </w:r>
+    </w:p>
+    <w:p>
+      <w:r>
+        <w:t xml:space="preserve">        \begin{figure}[!htb]</w:t>
+      </w:r>
+    </w:p>
+    <w:p>
+      <w:r>
+        <w:t xml:space="preserve">            \begin{center}</w:t>
+      </w:r>
+    </w:p>
+    <w:p>
+      <w:r>
+        <w:t xml:space="preserve">            \includegraphics[scale=0.</w:t>
+      </w:r>
+      <w:r>
+        <w:t>9</w:t>
+      </w:r>
+      <w:r>
+        <w:t>]{images/</w:t>
+      </w:r>
+      <w:r>
+        <w:t>webSub</w:t>
+      </w:r>
+      <w:r>
+        <w:t>.png}</w:t>
+      </w:r>
+    </w:p>
+    <w:p>
+      <w:r>
+        <w:lastRenderedPageBreak/>
+        <w:t xml:space="preserve">            \caption{</w:t>
+      </w:r>
+      <w:r>
+        <w:t>Topics subscribed by Web Server</w:t>
+      </w:r>
       <w:r>
         <w:t>}</w:t>
       </w:r>
     </w:p>
     <w:p>
       <w:r>
+        <w:t xml:space="preserve">            \label{fig:</w:t>
+      </w:r>
+      <w:r>
+        <w:t>webSub</w:t>
+      </w:r>
+      <w:r>
+        <w:t>}</w:t>
+      </w:r>
+    </w:p>
+    <w:p>
+      <w:r>
         <w:t xml:space="preserve">            \end{center}</w:t>
       </w:r>
     </w:p>
@@ -2424,583 +1931,214 @@
     </w:p>
     <w:p>
       <w:r>
-        <w:t xml:space="preserve">        \begin{figure}</w:t>
-      </w:r>
-      <w:proofErr w:type="gramStart"/>
-      <w:r>
-        <w:t>[!</w:t>
-      </w:r>
-      <w:proofErr w:type="spellStart"/>
-      <w:r>
-        <w:t>htbp</w:t>
-      </w:r>
-      <w:proofErr w:type="spellEnd"/>
-      <w:proofErr w:type="gramEnd"/>
-      <w:r>
-        <w:t>]</w:t>
-      </w:r>
-    </w:p>
-    <w:p>
-      <w:r>
-        <w:t xml:space="preserve">            \begin{center}</w:t>
-      </w:r>
-    </w:p>
-    <w:p>
-      <w:r>
-        <w:t xml:space="preserve">            \</w:t>
-      </w:r>
-      <w:proofErr w:type="spellStart"/>
-      <w:r>
-        <w:t>includegraphics</w:t>
-      </w:r>
-      <w:proofErr w:type="spellEnd"/>
-      <w:r>
-        <w:t>[scale=0.</w:t>
-      </w:r>
-      <w:proofErr w:type="gramStart"/>
-      <w:r>
-        <w:t>65]{</w:t>
-      </w:r>
-      <w:proofErr w:type="gramEnd"/>
-      <w:r>
-        <w:t>images/mqttFlow.png}</w:t>
-      </w:r>
-    </w:p>
-    <w:p>
-      <w:r>
-        <w:t xml:space="preserve">            \</w:t>
-      </w:r>
-      <w:proofErr w:type="gramStart"/>
-      <w:r>
-        <w:t>caption{</w:t>
-      </w:r>
-      <w:proofErr w:type="gramEnd"/>
-      <w:r>
-        <w:t xml:space="preserve">Flowchart of working principle of </w:t>
-      </w:r>
-      <w:proofErr w:type="spellStart"/>
-      <w:r>
-        <w:t>NodeMCU</w:t>
-      </w:r>
-      <w:proofErr w:type="spellEnd"/>
-      <w:r>
-        <w:t>}</w:t>
-      </w:r>
-    </w:p>
-    <w:p>
-      <w:r>
-        <w:t xml:space="preserve">            \label{</w:t>
-      </w:r>
-      <w:proofErr w:type="spellStart"/>
-      <w:proofErr w:type="gramStart"/>
-      <w:r>
-        <w:t>fig:mqttFlow</w:t>
-      </w:r>
-      <w:proofErr w:type="spellEnd"/>
-      <w:proofErr w:type="gramEnd"/>
-      <w:r>
-        <w:t>}</w:t>
-      </w:r>
-    </w:p>
-    <w:p>
-      <w:r>
-        <w:t xml:space="preserve">            \end{center}</w:t>
-      </w:r>
-    </w:p>
-    <w:p>
-      <w:r>
-        <w:t xml:space="preserve">        \end{figure}</w:t>
-      </w:r>
-    </w:p>
-    <w:p>
-      <w:r>
-        <w:t xml:space="preserve">        In order to process the received data from </w:t>
-      </w:r>
-      <w:r>
-        <w:t>Web Server</w:t>
-      </w:r>
-      <w:r>
-        <w:t xml:space="preserve">, the author embedded a simple program for </w:t>
-      </w:r>
-      <w:proofErr w:type="spellStart"/>
-      <w:r>
-        <w:t>NodeMCU</w:t>
-      </w:r>
-      <w:proofErr w:type="spellEnd"/>
-      <w:r>
-        <w:t xml:space="preserve"> and Figure~\ref{</w:t>
-      </w:r>
-      <w:proofErr w:type="spellStart"/>
-      <w:proofErr w:type="gramStart"/>
-      <w:r>
-        <w:t>fig:mqttFlow</w:t>
-      </w:r>
-      <w:proofErr w:type="spellEnd"/>
-      <w:proofErr w:type="gramEnd"/>
-      <w:r>
-        <w:t>} illustrates its working principle.</w:t>
+        <w:t>In the Web Server, the author used both POST and GET methods in a</w:t>
+      </w:r>
+      <w:r>
+        <w:t xml:space="preserve">n appropriate </w:t>
+      </w:r>
+      <w:r>
+        <w:t>way</w:t>
+      </w:r>
+      <w:r>
+        <w:t xml:space="preserve"> to ensure the sensitive in</w:t>
+      </w:r>
+      <w:r>
+        <w:t>formation will not be exposed</w:t>
+      </w:r>
+      <w:r>
+        <w:t xml:space="preserve">. </w:t>
+      </w:r>
+      <w:r>
+        <w:t>For instance, the author used POST method for Log in information at Log in Page in order to make the inform</w:t>
+      </w:r>
+      <w:r>
+        <w:t>ation is not queried in the URL and GET method for getting page response to the Client.</w:t>
+      </w:r>
+    </w:p>
+    <w:p>
+      <w:r>
+        <w:t xml:space="preserve">        Because Web Server is an asynchronous application, it returns response to client whenever it receives a request from Client-side. </w:t>
+      </w:r>
+      <w:r>
+        <w:t xml:space="preserve">After a successful log in session from the authorized person from the family, </w:t>
+      </w:r>
+      <w:r>
+        <w:t>which means a default request is sent to Server</w:t>
+      </w:r>
+      <w:r>
+        <w:t>-side</w:t>
+      </w:r>
+      <w:r>
+        <w:t xml:space="preserve"> to load the next page, </w:t>
+      </w:r>
+      <w:r>
+        <w:t xml:space="preserve">Web Server </w:t>
+      </w:r>
+      <w:r>
+        <w:t xml:space="preserve">is divided </w:t>
+      </w:r>
+      <w:r>
+        <w:t>into four main pages corresponded to four function blocks, namely Dashboard, Control, Scen</w:t>
+      </w:r>
+      <w:r>
+        <w:t>es</w:t>
+      </w:r>
+      <w:r>
+        <w:t xml:space="preserve"> and Indoor Security Camera.</w:t>
+      </w:r>
+      <w:r>
+        <w:t xml:space="preserve"> The activities of the devices will be logged into a Database, which helps to back up the data to monitor and should be used for future development.</w:t>
+      </w:r>
+      <w:r>
+        <w:t xml:space="preserve"> </w:t>
+      </w:r>
+      <w:r>
+        <w:t>The figure~\ref{fig:responseBlock} illustrates the flowchart of every function blocks are implemented in this thesis that returns the corresponding response to Client-side.</w:t>
+      </w:r>
+    </w:p>
+    <w:p>
+      <w:r>
+        <w:t>\begin{itemize}</w:t>
+      </w:r>
+    </w:p>
+    <w:p>
+      <w:r>
+        <w:t>\item Dashboard: in this thesis, Dashboard page</w:t>
+      </w:r>
+      <w:r>
+        <w:t xml:space="preserve"> shows the overview of the system, namely the Sensor value (in the event</w:t>
+      </w:r>
+      <w:r>
+        <w:t xml:space="preserve"> a Slave Sensor is implemented) and</w:t>
+      </w:r>
+      <w:r>
+        <w:t xml:space="preserve"> Security Status of the Indoor Security Camera.</w:t>
+      </w:r>
+      <w:r>
+        <w:t xml:space="preserve"> Each component</w:t>
+      </w:r>
+      <w:r>
+        <w:t xml:space="preserve"> on this page will automatically retrieve the value from the </w:t>
+      </w:r>
+      <w:r>
+        <w:t>Database</w:t>
+      </w:r>
+      <w:r>
+        <w:t>, which is logged from the system in prior,</w:t>
+      </w:r>
+      <w:r>
+        <w:t xml:space="preserve"> and display </w:t>
+      </w:r>
+      <w:r>
+        <w:t xml:space="preserve">for users </w:t>
+      </w:r>
+      <w:r>
+        <w:t>with Front-end design.</w:t>
+      </w:r>
+    </w:p>
+    <w:p>
+      <w:r>
+        <w:t xml:space="preserve">\item Control: Control page consists of the Button which help users to control devices on Slave Relay without pressing the physical buttons on Slave Buttons. This page </w:t>
+      </w:r>
+      <w:r>
+        <w:t xml:space="preserve">is implemented with MQTT protocol to send command </w:t>
+      </w:r>
+      <w:r>
+        <w:t xml:space="preserve">to the system </w:t>
+      </w:r>
+      <w:r>
+        <w:t>and to receive state update from the system.</w:t>
+      </w:r>
+      <w:r>
+        <w:t xml:space="preserve"> Besides, a connection to the Database is also opened in order to log devices’ activities to monitor, maintain and develop in the future.</w:t>
+      </w:r>
+    </w:p>
+    <w:p>
+      <w:r>
+        <w:t>\item Scenes: This page is implemented with four scenarios</w:t>
+      </w:r>
+      <w:r>
+        <w:t xml:space="preserve">, namely </w:t>
+      </w:r>
+      <w:r>
+        <w:t>Good Morning, I’m Home, Good Night and Security.</w:t>
+      </w:r>
+      <w:r>
+        <w:t xml:space="preserve"> The idea for this page is use the defined Scenarios to switch number of device On or Off in order to reduce the control time in similar circumstances.</w:t>
+      </w:r>
+      <w:r>
+        <w:t xml:space="preserve"> This page </w:t>
+      </w:r>
+      <w:r>
+        <w:t>is also implemented with MQTT and a connection to Database to work as the same as Control Page.</w:t>
       </w:r>
     </w:p>
     <w:p>
       <w:r>
         <w:lastRenderedPageBreak/>
-        <w:t xml:space="preserve">%message, topic structure, host, port, </w:t>
-      </w:r>
-      <w:proofErr w:type="spellStart"/>
-      <w:r>
-        <w:t>qos</w:t>
-      </w:r>
-      <w:proofErr w:type="spellEnd"/>
-      <w:r>
-        <w:t>, keep alive, reconnect, etc.</w:t>
-      </w:r>
-    </w:p>
-    <w:p>
-      <w:r>
-        <w:t xml:space="preserve">    \</w:t>
-      </w:r>
-      <w:proofErr w:type="gramStart"/>
-      <w:r>
-        <w:t>subsection{</w:t>
-      </w:r>
-      <w:proofErr w:type="gramEnd"/>
-      <w:r>
-        <w:t>Web Server</w:t>
-      </w:r>
-      <w:r>
-        <w:t>}</w:t>
-      </w:r>
-    </w:p>
-    <w:p>
-      <w:r>
-        <w:t>Web Server</w:t>
-      </w:r>
-      <w:r>
-        <w:t xml:space="preserve"> is the combination of </w:t>
-      </w:r>
-      <w:r>
-        <w:t>Back-end and Front-end Design. To be specific, Back-end is the core for a Web Server which handles the logic and working flow of all components, Front-end is responsible for displaying the</w:t>
-      </w:r>
-      <w:r>
-        <w:t xml:space="preserve"> results of back-end processes and </w:t>
-      </w:r>
-      <w:r>
-        <w:t xml:space="preserve">components to interacts. </w:t>
-      </w:r>
-      <w:r>
-        <w:t>The author use Node</w:t>
-      </w:r>
-      <w:r>
-        <w:t>.</w:t>
-      </w:r>
-      <w:r>
-        <w:t>js for Back-end design and HTML, CSS for Front-end design.</w:t>
-      </w:r>
-    </w:p>
-    <w:p>
-      <w:r>
-        <w:t xml:space="preserve">        \</w:t>
-      </w:r>
-      <w:proofErr w:type="spellStart"/>
-      <w:proofErr w:type="gramStart"/>
-      <w:r>
-        <w:t>subsubsection</w:t>
-      </w:r>
-      <w:proofErr w:type="spellEnd"/>
-      <w:r>
-        <w:t>{</w:t>
-      </w:r>
-      <w:proofErr w:type="gramEnd"/>
-      <w:r>
-        <w:t>Back-End Design}</w:t>
-      </w:r>
-    </w:p>
-    <w:p>
-      <w:r>
-        <w:t>Node.js work</w:t>
-      </w:r>
-      <w:r>
-        <w:t>s on non-blocking I/O principle which makes it suitable for real-time applications in</w:t>
-      </w:r>
-      <w:r>
-        <w:t>cluded</w:t>
-      </w:r>
-      <w:r>
-        <w:t xml:space="preserve"> a real-time Web Server.</w:t>
-      </w:r>
-      <w:r>
-        <w:t xml:space="preserve"> </w:t>
-      </w:r>
-      <w:r>
-        <w:t>Node.js empowers real-time web application by adopting push technology as against web sockets to build server-side web applications with two-way channel i.e. client and server. It operates on open web stack technologies like JavaScript, CSS, and HTML that work over the standard port 80. This tool is also lightweight both for in-memory usage and data dense real-time web applications that work on multiple devices.</w:t>
-      </w:r>
-      <w:r>
-        <w:t xml:space="preserve"> Figure~\ref{</w:t>
-      </w:r>
-      <w:proofErr w:type="spellStart"/>
-      <w:proofErr w:type="gramStart"/>
-      <w:r>
-        <w:t>fig:nonBlocking</w:t>
-      </w:r>
-      <w:proofErr w:type="spellEnd"/>
-      <w:proofErr w:type="gramEnd"/>
-      <w:r>
-        <w:t xml:space="preserve">} refers the working principle of Node.js </w:t>
-      </w:r>
-      <w:r>
-        <w:t>in order to show its advantages for the Web Server in this Thesis.</w:t>
-      </w:r>
-    </w:p>
-    <w:p>
-      <w:r>
-        <w:t xml:space="preserve">        \begin{figure}</w:t>
-      </w:r>
-      <w:proofErr w:type="gramStart"/>
-      <w:r>
-        <w:t>[!</w:t>
-      </w:r>
-      <w:proofErr w:type="spellStart"/>
-      <w:r>
-        <w:t>htb</w:t>
-      </w:r>
-      <w:proofErr w:type="spellEnd"/>
-      <w:proofErr w:type="gramEnd"/>
-      <w:r>
-        <w:t>]</w:t>
-      </w:r>
-    </w:p>
-    <w:p>
-      <w:r>
-        <w:t xml:space="preserve">            \begin{center}</w:t>
-      </w:r>
-    </w:p>
-    <w:p>
-      <w:r>
-        <w:t xml:space="preserve">            \</w:t>
-      </w:r>
-      <w:proofErr w:type="spellStart"/>
-      <w:r>
-        <w:t>includegraphics</w:t>
-      </w:r>
-      <w:proofErr w:type="spellEnd"/>
-      <w:r>
-        <w:t>[scale=0.</w:t>
-      </w:r>
-      <w:proofErr w:type="gramStart"/>
-      <w:r>
-        <w:t>65]{</w:t>
-      </w:r>
-      <w:proofErr w:type="gramEnd"/>
-      <w:r>
-        <w:t>images/nonBlocking.png}</w:t>
-      </w:r>
-    </w:p>
-    <w:p>
-      <w:r>
-        <w:t xml:space="preserve">            \</w:t>
-      </w:r>
-      <w:proofErr w:type="gramStart"/>
-      <w:r>
-        <w:t>caption{</w:t>
-      </w:r>
-      <w:proofErr w:type="gramEnd"/>
-      <w:r>
-        <w:t>Node.js Working Principle}</w:t>
-      </w:r>
-    </w:p>
-    <w:p>
-      <w:r>
-        <w:t xml:space="preserve">            \label{</w:t>
-      </w:r>
-      <w:proofErr w:type="spellStart"/>
-      <w:proofErr w:type="gramStart"/>
-      <w:r>
-        <w:t>fig:nonBlocking</w:t>
-      </w:r>
-      <w:proofErr w:type="spellEnd"/>
-      <w:proofErr w:type="gramEnd"/>
-      <w:r>
-        <w:t>}</w:t>
-      </w:r>
-    </w:p>
-    <w:p>
-      <w:r>
-        <w:t xml:space="preserve">            \end{center}</w:t>
-      </w:r>
-    </w:p>
-    <w:p>
-      <w:r>
-        <w:t xml:space="preserve">        \end{figure}</w:t>
-      </w:r>
-    </w:p>
-    <w:p>
-      <w:r>
-        <w:t xml:space="preserve">Server-side is also implemented with MQTT protocol to communicate with other nodes in the network to control the system. In this thesis, the MQTT broker is written in Node.js using a module named </w:t>
-      </w:r>
-      <w:proofErr w:type="spellStart"/>
-      <w:r>
-        <w:t>Mosca</w:t>
-      </w:r>
-      <w:proofErr w:type="spellEnd"/>
-      <w:r>
-        <w:t>, which makes a local and private Broker to implement MQTT protocol on.</w:t>
-      </w:r>
-      <w:r>
-        <w:t xml:space="preserve"> Figure~\ref{</w:t>
-      </w:r>
-      <w:proofErr w:type="spellStart"/>
-      <w:proofErr w:type="gramStart"/>
-      <w:r>
-        <w:t>fig:webSub</w:t>
-      </w:r>
-      <w:proofErr w:type="spellEnd"/>
-      <w:proofErr w:type="gramEnd"/>
-      <w:r>
-        <w:t>} shows the subscription of the Web Server to those topics which are in use of the Thesis.</w:t>
-      </w:r>
-    </w:p>
-    <w:p>
-      <w:r>
-        <w:t xml:space="preserve">        \begin{figure}</w:t>
-      </w:r>
-      <w:proofErr w:type="gramStart"/>
-      <w:r>
-        <w:t>[!</w:t>
-      </w:r>
-      <w:proofErr w:type="spellStart"/>
-      <w:r>
-        <w:t>htb</w:t>
-      </w:r>
-      <w:proofErr w:type="spellEnd"/>
-      <w:proofErr w:type="gramEnd"/>
-      <w:r>
-        <w:t>]</w:t>
-      </w:r>
-    </w:p>
-    <w:p>
-      <w:r>
-        <w:t xml:space="preserve">            \begin{center}</w:t>
-      </w:r>
-    </w:p>
-    <w:p>
-      <w:r>
-        <w:t xml:space="preserve">            \</w:t>
-      </w:r>
-      <w:proofErr w:type="spellStart"/>
-      <w:r>
-        <w:t>includegraphics</w:t>
-      </w:r>
-      <w:proofErr w:type="spellEnd"/>
-      <w:r>
-        <w:t>[scale=0.</w:t>
-      </w:r>
-      <w:proofErr w:type="gramStart"/>
-      <w:r>
-        <w:t>9</w:t>
-      </w:r>
-      <w:r>
-        <w:t>]{</w:t>
-      </w:r>
-      <w:proofErr w:type="gramEnd"/>
-      <w:r>
-        <w:t>images/</w:t>
-      </w:r>
-      <w:r>
-        <w:t>webSub</w:t>
-      </w:r>
-      <w:r>
-        <w:t>.png}</w:t>
-      </w:r>
-    </w:p>
-    <w:p>
-      <w:r>
-        <w:lastRenderedPageBreak/>
-        <w:t xml:space="preserve">            \</w:t>
-      </w:r>
-      <w:proofErr w:type="gramStart"/>
-      <w:r>
-        <w:t>caption{</w:t>
-      </w:r>
-      <w:proofErr w:type="gramEnd"/>
-      <w:r>
-        <w:t>Topics subscribed by Web Server</w:t>
-      </w:r>
-      <w:r>
-        <w:t>}</w:t>
-      </w:r>
-    </w:p>
-    <w:p>
-      <w:r>
-        <w:t xml:space="preserve">            \label{</w:t>
-      </w:r>
-      <w:proofErr w:type="spellStart"/>
-      <w:proofErr w:type="gramStart"/>
-      <w:r>
-        <w:t>fig:</w:t>
-      </w:r>
-      <w:r>
-        <w:t>webSub</w:t>
-      </w:r>
-      <w:proofErr w:type="spellEnd"/>
-      <w:proofErr w:type="gramEnd"/>
-      <w:r>
-        <w:t>}</w:t>
-      </w:r>
-    </w:p>
-    <w:p>
-      <w:r>
-        <w:t xml:space="preserve">            \end{center}</w:t>
-      </w:r>
-    </w:p>
-    <w:p>
-      <w:r>
-        <w:t xml:space="preserve">        \end{figure}</w:t>
-      </w:r>
-    </w:p>
-    <w:p>
-      <w:r>
-        <w:t>In the Web Server, the author used both POST and GET methods in a</w:t>
-      </w:r>
-      <w:r>
-        <w:t xml:space="preserve">n appropriate </w:t>
-      </w:r>
-      <w:r>
-        <w:t>way</w:t>
-      </w:r>
-      <w:r>
-        <w:t xml:space="preserve"> to ensure the sensitive in</w:t>
-      </w:r>
-      <w:r>
-        <w:t>formation will not be exposed</w:t>
-      </w:r>
-      <w:r>
-        <w:t xml:space="preserve">. </w:t>
-      </w:r>
-      <w:r>
-        <w:t>For instance, the author used POST method for Log in information at Log in Page in order to make the inform</w:t>
-      </w:r>
-      <w:r>
-        <w:t>ation is not queried in the URL and GET method for getting page response to the Client.</w:t>
-      </w:r>
-    </w:p>
-    <w:p>
-      <w:r>
-        <w:t xml:space="preserve">        Because Web Server is an asynchronous application, it returns response to client whenever it receives a request from Client-side. The figure~\ref{</w:t>
-      </w:r>
-      <w:proofErr w:type="spellStart"/>
-      <w:proofErr w:type="gramStart"/>
-      <w:r>
-        <w:t>fig:responseBlock</w:t>
-      </w:r>
-      <w:proofErr w:type="spellEnd"/>
-      <w:proofErr w:type="gramEnd"/>
-      <w:r>
-        <w:t>} illustrates the flowchart of every function blocks are implemented in this thesis that returns the corresponding response to Client-side.</w:t>
-      </w:r>
-    </w:p>
-    <w:p>
-      <w:r>
-        <w:t xml:space="preserve">        \begin{figure}</w:t>
-      </w:r>
-      <w:proofErr w:type="gramStart"/>
-      <w:r>
-        <w:t>[!</w:t>
-      </w:r>
-      <w:proofErr w:type="spellStart"/>
-      <w:r>
-        <w:t>htb</w:t>
-      </w:r>
-      <w:proofErr w:type="spellEnd"/>
-      <w:proofErr w:type="gramEnd"/>
-      <w:r>
-        <w:t>]</w:t>
-      </w:r>
-    </w:p>
-    <w:p>
-      <w:r>
-        <w:t xml:space="preserve">            \begin{center}</w:t>
-      </w:r>
-    </w:p>
-    <w:p>
-      <w:r>
-        <w:t xml:space="preserve">            \</w:t>
-      </w:r>
-      <w:proofErr w:type="spellStart"/>
-      <w:r>
-        <w:t>includegraphics</w:t>
-      </w:r>
-      <w:proofErr w:type="spellEnd"/>
-      <w:r>
-        <w:t>[scale=0.</w:t>
-      </w:r>
-      <w:proofErr w:type="gramStart"/>
-      <w:r>
-        <w:t>9]{</w:t>
-      </w:r>
-      <w:proofErr w:type="gramEnd"/>
-      <w:r>
-        <w:t>images/webSub.png}</w:t>
-      </w:r>
-    </w:p>
-    <w:p>
-      <w:r>
-        <w:t xml:space="preserve">            \</w:t>
-      </w:r>
-      <w:proofErr w:type="gramStart"/>
-      <w:r>
-        <w:t>caption{</w:t>
-      </w:r>
-      <w:proofErr w:type="gramEnd"/>
-      <w:r>
-        <w:t>Flowchart of each function blocks in Web Server}</w:t>
-      </w:r>
-    </w:p>
-    <w:p>
-      <w:r>
-        <w:t xml:space="preserve">            \label{</w:t>
-      </w:r>
-      <w:proofErr w:type="spellStart"/>
-      <w:proofErr w:type="gramStart"/>
-      <w:r>
-        <w:t>fig:responseBlock</w:t>
-      </w:r>
-      <w:proofErr w:type="spellEnd"/>
-      <w:proofErr w:type="gramEnd"/>
-      <w:r>
-        <w:t>}</w:t>
-      </w:r>
-    </w:p>
-    <w:p>
-      <w:r>
-        <w:t xml:space="preserve">            \end{center}</w:t>
-      </w:r>
-    </w:p>
-    <w:p>
-      <w:r>
-        <w:t xml:space="preserve">        \end{figure}</w:t>
-      </w:r>
-      <w:r>
-        <w:t xml:space="preserve">        </w:t>
+        <w:t xml:space="preserve">\item Indoor Security Camera: </w:t>
+      </w:r>
+      <w:r>
+        <w:t xml:space="preserve">This page is a prototype implemented with Motion Detector using integrated WebCam of the computer. </w:t>
+      </w:r>
+      <w:r>
+        <w:t>When the owner leaves the house, this function should be turned on and will be ready to detect the strange motion in an ideal condition that the house does not have any person or pet at home.</w:t>
+      </w:r>
+      <w:r>
+        <w:t xml:space="preserve"> If a motion is detected, it will send alert to the owner over Email and in further development should be text messages over cellular network.</w:t>
+      </w:r>
+      <w:r>
+        <w:t xml:space="preserve"> It is also implemented with a connection to the Database to log the data in case of use in the future.</w:t>
       </w:r>
       <w:bookmarkStart w:id="0" w:name="_GoBack"/>
       <w:bookmarkEnd w:id="0"/>
     </w:p>
     <w:p>
       <w:r>
-        <w:t>\</w:t>
-      </w:r>
-      <w:proofErr w:type="spellStart"/>
-      <w:proofErr w:type="gramStart"/>
-      <w:r>
-        <w:t>subsubsection</w:t>
-      </w:r>
-      <w:proofErr w:type="spellEnd"/>
-      <w:r>
-        <w:t>{</w:t>
-      </w:r>
-      <w:proofErr w:type="gramEnd"/>
-      <w:r>
-        <w:t>Front-End Design}</w:t>
+        <w:t>\end{itemize}</w:t>
+      </w:r>
+    </w:p>
+    <w:p>
+      <w:r>
+        <w:t xml:space="preserve">        \begin{figure}[!htb]</w:t>
+      </w:r>
+    </w:p>
+    <w:p>
+      <w:r>
+        <w:t xml:space="preserve">            \begin{center}</w:t>
+      </w:r>
+    </w:p>
+    <w:p>
+      <w:r>
+        <w:t xml:space="preserve">            \includegraphics[scale=0.9]{images/webSub.png}</w:t>
+      </w:r>
+    </w:p>
+    <w:p>
+      <w:r>
+        <w:t xml:space="preserve">            \caption{Flowchart of each function blocks in Web Server}</w:t>
+      </w:r>
+    </w:p>
+    <w:p>
+      <w:r>
+        <w:t xml:space="preserve">            \label{fig:responseBlock}</w:t>
+      </w:r>
+    </w:p>
+    <w:p>
+      <w:r>
+        <w:t xml:space="preserve">            \end{center}</w:t>
+      </w:r>
+    </w:p>
+    <w:p>
+      <w:r>
+        <w:t xml:space="preserve">        \end{figure}</w:t>
+      </w:r>
+      <w:r>
+        <w:t xml:space="preserve">        </w:t>
+      </w:r>
+    </w:p>
+    <w:p>
+      <w:r>
+        <w:t>\subsubsection{Front-End Design}</w:t>
       </w:r>
     </w:p>
     <w:p>
@@ -3010,51 +2148,17 @@
     </w:p>
     <w:p>
       <w:r>
-        <w:t xml:space="preserve">    \</w:t>
-      </w:r>
-      <w:proofErr w:type="gramStart"/>
-      <w:r>
-        <w:t>subsection{</w:t>
-      </w:r>
-      <w:proofErr w:type="gramEnd"/>
-      <w:r>
-        <w:t>Security Camera Block}</w:t>
-      </w:r>
-    </w:p>
-    <w:p>
-      <w:r>
-        <w:t xml:space="preserve">        \</w:t>
-      </w:r>
-      <w:proofErr w:type="spellStart"/>
-      <w:proofErr w:type="gramStart"/>
-      <w:r>
-        <w:t>subsubsection</w:t>
-      </w:r>
-      <w:proofErr w:type="spellEnd"/>
-      <w:r>
-        <w:t>{</w:t>
-      </w:r>
-      <w:proofErr w:type="gramEnd"/>
-      <w:r>
-        <w:t>Facial Recognition}</w:t>
-      </w:r>
-    </w:p>
-    <w:p>
-      <w:r>
-        <w:t xml:space="preserve">        \</w:t>
-      </w:r>
-      <w:proofErr w:type="spellStart"/>
-      <w:proofErr w:type="gramStart"/>
-      <w:r>
-        <w:t>subsubsection</w:t>
-      </w:r>
-      <w:proofErr w:type="spellEnd"/>
-      <w:r>
-        <w:t>{</w:t>
-      </w:r>
-      <w:proofErr w:type="gramEnd"/>
-      <w:r>
-        <w:t>Motion Detection}</w:t>
+        <w:t xml:space="preserve">    \subsection{Security Camera Block}</w:t>
+      </w:r>
+    </w:p>
+    <w:p>
+      <w:r>
+        <w:t xml:space="preserve">        \subsubsection{Facial Recognition}</w:t>
+      </w:r>
+    </w:p>
+    <w:p>
+      <w:r>
+        <w:t xml:space="preserve">        \subsubsection{Motion Detection}</w:t>
       </w:r>
     </w:p>
     <w:p/>

</xml_diff>

<commit_message>
start security camera block
</commit_message>
<xml_diff>
--- a/draft/chap4.docx
+++ b/draft/chap4.docx
@@ -1887,13 +1887,7 @@
         <w:t>9</w:t>
       </w:r>
       <w:r>
-        <w:t>]{images/</w:t>
-      </w:r>
-      <w:r>
-        <w:t>webSub</w:t>
-      </w:r>
-      <w:r>
-        <w:t>.png}</w:t>
+        <w:t>]{images/webSub.png}</w:t>
       </w:r>
     </w:p>
     <w:p>
@@ -1910,257 +1904,661 @@
     </w:p>
     <w:p>
       <w:r>
-        <w:t xml:space="preserve">            \label{fig:</w:t>
-      </w:r>
-      <w:r>
-        <w:t>webSub</w:t>
+        <w:t xml:space="preserve">            \label{fig:webSub}</w:t>
+      </w:r>
+    </w:p>
+    <w:p>
+      <w:r>
+        <w:t xml:space="preserve">            \end{center}</w:t>
+      </w:r>
+    </w:p>
+    <w:p>
+      <w:r>
+        <w:t xml:space="preserve">        \end{figure}</w:t>
+      </w:r>
+    </w:p>
+    <w:p>
+      <w:r>
+        <w:t>In the Web Server, the author used both POST and GET methods in a</w:t>
+      </w:r>
+      <w:r>
+        <w:t xml:space="preserve">n appropriate </w:t>
+      </w:r>
+      <w:r>
+        <w:t>way</w:t>
+      </w:r>
+      <w:r>
+        <w:t xml:space="preserve"> to ensure the sensitive in</w:t>
+      </w:r>
+      <w:r>
+        <w:t>formation will not be exposed</w:t>
+      </w:r>
+      <w:r>
+        <w:t xml:space="preserve">. </w:t>
+      </w:r>
+      <w:r>
+        <w:t>For instance, the author used POST method for Log in information at Log in Page in order to make the inform</w:t>
+      </w:r>
+      <w:r>
+        <w:t>ation is not queried in the URL and GET method for getting page response to the Client.</w:t>
+      </w:r>
+    </w:p>
+    <w:p>
+      <w:r>
+        <w:t xml:space="preserve">        Because Web Server is an asynchronous application, it returns response to client whenever it receives a request from Client-side. </w:t>
+      </w:r>
+      <w:r>
+        <w:t xml:space="preserve">After a successful log in session from the authorized person from the family, </w:t>
+      </w:r>
+      <w:r>
+        <w:t>which means a default request is sent to Server</w:t>
+      </w:r>
+      <w:r>
+        <w:t>-side</w:t>
+      </w:r>
+      <w:r>
+        <w:t xml:space="preserve"> to load the next page, </w:t>
+      </w:r>
+      <w:r>
+        <w:t xml:space="preserve">Web Server </w:t>
+      </w:r>
+      <w:r>
+        <w:t xml:space="preserve">is divided </w:t>
+      </w:r>
+      <w:r>
+        <w:t>into four main pages corresponded to four function blocks, namely Dashboard, Control, Scen</w:t>
+      </w:r>
+      <w:r>
+        <w:t>es</w:t>
+      </w:r>
+      <w:r>
+        <w:t xml:space="preserve"> and Indoor Security Camera.</w:t>
+      </w:r>
+      <w:r>
+        <w:t xml:space="preserve"> The activities of the devices will be logged into a Database, which helps to back up the data to monitor and should be used for future development.</w:t>
+      </w:r>
+      <w:r>
+        <w:t xml:space="preserve"> </w:t>
+      </w:r>
+      <w:r>
+        <w:t>The figure~\ref{fig:responseBlock} illustrates the flowchart of every function blocks are implemented in this thesis that returns the corresponding response to Client-side.</w:t>
+      </w:r>
+    </w:p>
+    <w:p>
+      <w:r>
+        <w:t>\begin{itemize}</w:t>
+      </w:r>
+    </w:p>
+    <w:p>
+      <w:r>
+        <w:t>\item Dashboard: in this thesis, Dashboard page</w:t>
+      </w:r>
+      <w:r>
+        <w:t xml:space="preserve"> shows the overview of the system, namely the Sensor value (in the event</w:t>
+      </w:r>
+      <w:r>
+        <w:t xml:space="preserve"> a Slave Sensor is implemented) and</w:t>
+      </w:r>
+      <w:r>
+        <w:t xml:space="preserve"> Security Status of the Indoor Security Camera.</w:t>
+      </w:r>
+      <w:r>
+        <w:t xml:space="preserve"> Each component</w:t>
+      </w:r>
+      <w:r>
+        <w:t xml:space="preserve"> on this page will automatically retrieve the value from the </w:t>
+      </w:r>
+      <w:r>
+        <w:t>Database</w:t>
+      </w:r>
+      <w:r>
+        <w:t>, which is logged from the system in prior,</w:t>
+      </w:r>
+      <w:r>
+        <w:t xml:space="preserve"> and display </w:t>
+      </w:r>
+      <w:r>
+        <w:t xml:space="preserve">for users </w:t>
+      </w:r>
+      <w:r>
+        <w:t>with Front-end design.</w:t>
+      </w:r>
+    </w:p>
+    <w:p>
+      <w:r>
+        <w:t xml:space="preserve">\item Control: Control page consists of the Button which help users to control devices on Slave Relay without pressing the physical buttons on Slave Buttons. This page </w:t>
+      </w:r>
+      <w:r>
+        <w:t xml:space="preserve">is implemented with MQTT protocol to send command </w:t>
+      </w:r>
+      <w:r>
+        <w:t xml:space="preserve">to the system </w:t>
+      </w:r>
+      <w:r>
+        <w:t>and to receive state update from the system.</w:t>
+      </w:r>
+      <w:r>
+        <w:t xml:space="preserve"> Besides, a connection to the Database is also opened in order to log devices’ activities to monitor, maintain and develop in the future.</w:t>
+      </w:r>
+      <w:r>
+        <w:t xml:space="preserve"> The payload of the control message which is sent to corresponded topics is shown in the figure~\ref{fig:mqttPayload}</w:t>
+      </w:r>
+      <w:r>
+        <w:t>. For instance, On is shown as “Buffer 6f 6e” and Off is “Buffer 6f 66 66”.</w:t>
+      </w:r>
+    </w:p>
+    <w:p>
+      <w:r>
+        <w:t>\item Scenes: This page is implemented with four scenarios</w:t>
+      </w:r>
+      <w:r>
+        <w:t xml:space="preserve">, namely </w:t>
+      </w:r>
+      <w:r>
+        <w:t>Good Morning, I’m Home, Good Night and Security.</w:t>
+      </w:r>
+      <w:r>
+        <w:t xml:space="preserve"> The idea for this page is use the defined Scenarios to switch number of device </w:t>
+      </w:r>
+      <w:r>
+        <w:lastRenderedPageBreak/>
+        <w:t>On or Off in order to reduce the control time in similar circumstances.</w:t>
+      </w:r>
+      <w:r>
+        <w:t xml:space="preserve"> This page </w:t>
+      </w:r>
+      <w:r>
+        <w:t>is also implemented with MQTT and a connection to Database to work as the same as Control Page.</w:t>
+      </w:r>
+    </w:p>
+    <w:p>
+      <w:r>
+        <w:t xml:space="preserve">\item Indoor Security Camera: </w:t>
+      </w:r>
+      <w:r>
+        <w:t xml:space="preserve">This page is a prototype implemented with Motion Detector using integrated WebCam of the computer. </w:t>
+      </w:r>
+      <w:r>
+        <w:t>When the owner leaves the house, this function should be turned on and will be ready to detect the strange motion in an ideal condition that the house does not have any person or pet at home.</w:t>
+      </w:r>
+      <w:r>
+        <w:t xml:space="preserve"> If a motion is detected, it will send alert to the owner over Email </w:t>
+      </w:r>
+      <w:r>
+        <w:t>and alert message</w:t>
+      </w:r>
+      <w:r>
+        <w:t>s</w:t>
+      </w:r>
+      <w:r>
+        <w:t xml:space="preserve"> </w:t>
+      </w:r>
+      <w:r>
+        <w:t xml:space="preserve">in all Pages </w:t>
+      </w:r>
+      <w:r>
+        <w:t>if the Web Server is currently accessed by an authorized user, or</w:t>
+      </w:r>
+      <w:r>
+        <w:t xml:space="preserve"> in further development should be text messages over cellular network.</w:t>
+      </w:r>
+      <w:r>
+        <w:t xml:space="preserve"> It is also implemented with a connection to the Database to log the data in case of use in the future.</w:t>
+      </w:r>
+      <w:r>
+        <w:t xml:space="preserve"> The motion detection algorithm is done on Client-side, Server-side is responsible for receiving post-process data to raise alert in the event of strange motion occurs.</w:t>
+      </w:r>
+    </w:p>
+    <w:p>
+      <w:r>
+        <w:t xml:space="preserve">        \begin{figure}[!htb]</w:t>
+      </w:r>
+    </w:p>
+    <w:p>
+      <w:r>
+        <w:t xml:space="preserve">            \begin{center}</w:t>
+      </w:r>
+    </w:p>
+    <w:p>
+      <w:r>
+        <w:t xml:space="preserve">            \includegraphics[scale=1.5]{images/mqttPayload.png}</w:t>
+      </w:r>
+    </w:p>
+    <w:p>
+      <w:r>
+        <w:t xml:space="preserve">            \caption{Control messages shown as Buffer Payload in corresponded topic}</w:t>
+      </w:r>
+    </w:p>
+    <w:p>
+      <w:r>
+        <w:t xml:space="preserve">            \label{fig:mqttPayload}</w:t>
+      </w:r>
+    </w:p>
+    <w:p>
+      <w:r>
+        <w:t xml:space="preserve">            \end{center}</w:t>
+      </w:r>
+    </w:p>
+    <w:p>
+      <w:r>
+        <w:t xml:space="preserve">        \end{figure}</w:t>
+      </w:r>
+    </w:p>
+    <w:p>
+      <w:r>
+        <w:t>\end{itemize}</w:t>
+      </w:r>
+    </w:p>
+    <w:p>
+      <w:r>
+        <w:t xml:space="preserve">        \begin{figure}[!htb]</w:t>
+      </w:r>
+    </w:p>
+    <w:p>
+      <w:r>
+        <w:t xml:space="preserve">            \begin{center}</w:t>
+      </w:r>
+    </w:p>
+    <w:p>
+      <w:r>
+        <w:t xml:space="preserve">            \includegraphics[scale=0.53]{images/responseBlock.png}</w:t>
+      </w:r>
+    </w:p>
+    <w:p>
+      <w:r>
+        <w:t xml:space="preserve">            \caption{Flowchart of each function blocks in Web Server}</w:t>
+      </w:r>
+    </w:p>
+    <w:p>
+      <w:r>
+        <w:t xml:space="preserve">            \label{fig:responseBlock}</w:t>
+      </w:r>
+    </w:p>
+    <w:p>
+      <w:r>
+        <w:t xml:space="preserve">            \end{center}</w:t>
+      </w:r>
+    </w:p>
+    <w:p>
+      <w:r>
+        <w:t xml:space="preserve">        \end{figure}</w:t>
+      </w:r>
+    </w:p>
+    <w:p/>
+    <w:p>
+      <w:r>
+        <w:t xml:space="preserve"> </w:t>
+      </w:r>
+      <w:r>
+        <w:t>\newpage</w:t>
+      </w:r>
+    </w:p>
+    <w:p>
+      <w:r>
+        <w:lastRenderedPageBreak/>
+        <w:t>\subsubsection{Front-End Design}</w:t>
+      </w:r>
+    </w:p>
+    <w:p>
+      <w:r>
+        <w:t xml:space="preserve">        Front-end design is the combination of languages, namely Javascript, HTML5 and CSS. With Node.js, the author is able to write both back-end and front-end in Javascript, which helps reduce plenty of time. Front-end design particularly means design the \gls{hmi} and the communication between Client-side and Server-side with Ajax technique, tools and libraries, namely jQuery, Bootstrap or Socket.io, which should help end-user interact with the application in an effortless way. The result of HMI will be shown in Chapter \ref{result}. Besides, Motion detection algorithm is shown as in figure~\ref{fig:motionFlow} and it is done in Client-side.</w:t>
+      </w:r>
+      <w:r>
+        <w:t xml:space="preserve"> </w:t>
+      </w:r>
+    </w:p>
+    <w:p>
+      <w:r>
+        <w:t xml:space="preserve">        \begin{figure}[!h]</w:t>
+      </w:r>
+    </w:p>
+    <w:p>
+      <w:r>
+        <w:t xml:space="preserve">            \begin{center}</w:t>
+      </w:r>
+    </w:p>
+    <w:p>
+      <w:r>
+        <w:t xml:space="preserve">            \includegraphics[scale=0.45]{images/motionFlow.png}</w:t>
+      </w:r>
+    </w:p>
+    <w:p>
+      <w:r>
+        <w:t xml:space="preserve">            \caption{Flowchart of Indoor Security Camera}</w:t>
+      </w:r>
+    </w:p>
+    <w:p>
+      <w:r>
+        <w:t xml:space="preserve">            \label{fig:motionFlow}</w:t>
+      </w:r>
+    </w:p>
+    <w:p>
+      <w:r>
+        <w:t xml:space="preserve">            \end{center}</w:t>
+      </w:r>
+    </w:p>
+    <w:p>
+      <w:r>
+        <w:t xml:space="preserve">        \end{figure}</w:t>
+      </w:r>
+      <w:r>
+        <w:t xml:space="preserve">    </w:t>
+      </w:r>
+    </w:p>
+    <w:p>
+      <w:r>
+        <w:t xml:space="preserve">\subsection{Database} </w:t>
+      </w:r>
+    </w:p>
+    <w:p>
+      <w:r>
+        <w:t>Database is a collection of data, create and managed in relational or non-relational way.</w:t>
+      </w:r>
+      <w:r>
+        <w:t xml:space="preserve"> In this thesis, the author chose MongoDB, a non-relational database.</w:t>
+      </w:r>
+      <w:r>
+        <w:t xml:space="preserve"> The database works similar to an electronic warehouse where data is organized and kept in </w:t>
+      </w:r>
+      <w:r>
+        <w:t>categories</w:t>
+      </w:r>
+      <w:r>
+        <w:t xml:space="preserve"> and value by using </w:t>
+      </w:r>
+      <w:r>
+        <w:t>key/value pair</w:t>
+      </w:r>
+      <w:r>
+        <w:t>.</w:t>
+      </w:r>
+      <w:r>
+        <w:t xml:space="preserve"> To be specific, MongoDB stores data in BSON file, which is similar to JSON format, therefore easy to </w:t>
+      </w:r>
+      <w:r>
+        <w:t>manipulate</w:t>
+      </w:r>
+      <w:r>
+        <w:t xml:space="preserve"> the stored data.</w:t>
+      </w:r>
+    </w:p>
+    <w:p>
+      <w:r>
+        <w:t xml:space="preserve">In this thesis, the author organizes data with </w:t>
+      </w:r>
+      <w:r>
+        <w:t>four collections, namely floor1</w:t>
+      </w:r>
+      <w:r>
+        <w:t>, logDeviceActivities, logFaceDetection and logMotion.</w:t>
+      </w:r>
+      <w:r>
+        <w:t xml:space="preserve"> Each collection responsible for logging corresponding data. To be specific, </w:t>
+      </w:r>
+      <w:r>
+        <w:t>floor1</w:t>
+      </w:r>
+      <w:r>
+        <w:t xml:space="preserve"> store</w:t>
+      </w:r>
+      <w:r>
+        <w:t>s</w:t>
+      </w:r>
+      <w:r>
+        <w:t xml:space="preserve"> all devices in houses with their id, name and state. </w:t>
+      </w:r>
+      <w:r>
+        <w:t xml:space="preserve">In addition, </w:t>
+      </w:r>
+      <w:r>
+        <w:t>logDeviccActivities, logFaceDetection and logMotion have timestamp in details to identify the time of any interaction with the house and its devices.</w:t>
+      </w:r>
+      <w:r>
+        <w:t xml:space="preserve"> Furthermore, logDeviceActivities and logFaceDetection also show </w:t>
+      </w:r>
+      <w:r>
+        <w:t>deviceId with its State and person who accessed with the permission at the same time, respectively.</w:t>
+      </w:r>
+      <w:r>
+        <w:t xml:space="preserve"> Please see the figure~\ref{fig:floor}, </w:t>
+      </w:r>
+      <w:r>
+        <w:t>figure~\ref{</w:t>
+      </w:r>
+      <w:r>
+        <w:t>fig:</w:t>
+      </w:r>
+      <w:r>
+        <w:t>logDevice</w:t>
       </w:r>
       <w:r>
         <w:t>}</w:t>
       </w:r>
-    </w:p>
-    <w:p>
-      <w:r>
-        <w:t xml:space="preserve">            \end{center}</w:t>
-      </w:r>
-    </w:p>
-    <w:p>
-      <w:r>
-        <w:t xml:space="preserve">        \end{figure}</w:t>
-      </w:r>
-    </w:p>
-    <w:p>
-      <w:r>
-        <w:t>In the Web Server, the author used both POST and GET methods in a</w:t>
-      </w:r>
-      <w:r>
-        <w:t xml:space="preserve">n appropriate </w:t>
-      </w:r>
-      <w:r>
-        <w:t>way</w:t>
-      </w:r>
-      <w:r>
-        <w:t xml:space="preserve"> to ensure the sensitive in</w:t>
-      </w:r>
-      <w:r>
-        <w:t>formation will not be exposed</w:t>
-      </w:r>
-      <w:r>
-        <w:t xml:space="preserve">. </w:t>
-      </w:r>
-      <w:r>
-        <w:t>For instance, the author used POST method for Log in information at Log in Page in order to make the inform</w:t>
-      </w:r>
-      <w:r>
-        <w:t>ation is not queried in the URL and GET method for getting page response to the Client.</w:t>
-      </w:r>
-    </w:p>
-    <w:p>
-      <w:r>
-        <w:t xml:space="preserve">        Because Web Server is an asynchronous application, it returns response to client whenever it receives a request from Client-side. </w:t>
-      </w:r>
-      <w:r>
-        <w:t xml:space="preserve">After a successful log in session from the authorized person from the family, </w:t>
-      </w:r>
-      <w:r>
-        <w:t>which means a default request is sent to Server</w:t>
-      </w:r>
-      <w:r>
-        <w:t>-side</w:t>
-      </w:r>
-      <w:r>
-        <w:t xml:space="preserve"> to load the next page, </w:t>
-      </w:r>
-      <w:r>
-        <w:t xml:space="preserve">Web Server </w:t>
-      </w:r>
-      <w:r>
-        <w:t xml:space="preserve">is divided </w:t>
-      </w:r>
-      <w:r>
-        <w:t>into four main pages corresponded to four function blocks, namely Dashboard, Control, Scen</w:t>
-      </w:r>
-      <w:r>
-        <w:t>es</w:t>
-      </w:r>
-      <w:r>
-        <w:t xml:space="preserve"> and Indoor Security Camera.</w:t>
-      </w:r>
-      <w:r>
-        <w:t xml:space="preserve"> The activities of the devices will be logged into a Database, which helps to back up the data to monitor and should be used for future development.</w:t>
-      </w:r>
-      <w:r>
-        <w:t xml:space="preserve"> </w:t>
-      </w:r>
-      <w:r>
-        <w:t>The figure~\ref{fig:responseBlock} illustrates the flowchart of every function blocks are implemented in this thesis that returns the corresponding response to Client-side.</w:t>
-      </w:r>
-    </w:p>
-    <w:p>
-      <w:r>
-        <w:t>\begin{itemize}</w:t>
-      </w:r>
-    </w:p>
-    <w:p>
-      <w:r>
-        <w:t>\item Dashboard: in this thesis, Dashboard page</w:t>
-      </w:r>
-      <w:r>
-        <w:t xml:space="preserve"> shows the overview of the system, namely the Sensor value (in the event</w:t>
-      </w:r>
-      <w:r>
-        <w:t xml:space="preserve"> a Slave Sensor is implemented) and</w:t>
-      </w:r>
-      <w:r>
-        <w:t xml:space="preserve"> Security Status of the Indoor Security Camera.</w:t>
-      </w:r>
-      <w:r>
-        <w:t xml:space="preserve"> Each component</w:t>
-      </w:r>
-      <w:r>
-        <w:t xml:space="preserve"> on this page will automatically retrieve the value from the </w:t>
-      </w:r>
-      <w:r>
-        <w:t>Database</w:t>
-      </w:r>
-      <w:r>
-        <w:t>, which is logged from the system in prior,</w:t>
-      </w:r>
-      <w:r>
-        <w:t xml:space="preserve"> and display </w:t>
-      </w:r>
-      <w:r>
-        <w:t xml:space="preserve">for users </w:t>
-      </w:r>
-      <w:r>
-        <w:t>with Front-end design.</w:t>
-      </w:r>
-    </w:p>
-    <w:p>
-      <w:r>
-        <w:t xml:space="preserve">\item Control: Control page consists of the Button which help users to control devices on Slave Relay without pressing the physical buttons on Slave Buttons. This page </w:t>
-      </w:r>
-      <w:r>
-        <w:t xml:space="preserve">is implemented with MQTT protocol to send command </w:t>
-      </w:r>
-      <w:r>
-        <w:t xml:space="preserve">to the system </w:t>
-      </w:r>
-      <w:r>
-        <w:t>and to receive state update from the system.</w:t>
-      </w:r>
-      <w:r>
-        <w:t xml:space="preserve"> Besides, a connection to the Database is also opened in order to log devices’ activities to monitor, maintain and develop in the future.</w:t>
-      </w:r>
-    </w:p>
-    <w:p>
-      <w:r>
-        <w:t>\item Scenes: This page is implemented with four scenarios</w:t>
-      </w:r>
-      <w:r>
-        <w:t xml:space="preserve">, namely </w:t>
-      </w:r>
-      <w:r>
-        <w:t>Good Morning, I’m Home, Good Night and Security.</w:t>
-      </w:r>
-      <w:r>
-        <w:t xml:space="preserve"> The idea for this page is use the defined Scenarios to switch number of device On or Off in order to reduce the control time in similar circumstances.</w:t>
-      </w:r>
-      <w:r>
-        <w:t xml:space="preserve"> This page </w:t>
-      </w:r>
-      <w:r>
-        <w:t>is also implemented with MQTT and a connection to Database to work as the same as Control Page.</w:t>
+      <w:r>
+        <w:t xml:space="preserve">, </w:t>
+      </w:r>
+      <w:r>
+        <w:t>figure~\ref{fig:</w:t>
+      </w:r>
+      <w:r>
+        <w:t>logFace</w:t>
+      </w:r>
+      <w:r>
+        <w:t>}</w:t>
+      </w:r>
+      <w:r>
+        <w:t xml:space="preserve"> and </w:t>
+      </w:r>
+      <w:r>
+        <w:t>figure~\ref{fig:</w:t>
+      </w:r>
+      <w:r>
+        <w:t>logMotion</w:t>
+      </w:r>
+      <w:r>
+        <w:t>}</w:t>
+      </w:r>
+      <w:r>
+        <w:t xml:space="preserve"> for the </w:t>
+      </w:r>
+      <w:r>
+        <w:t>key/value pair</w:t>
+      </w:r>
+      <w:r>
+        <w:t xml:space="preserve"> of each collections.</w:t>
+      </w:r>
+    </w:p>
+    <w:p>
+      <w:r>
+        <w:t xml:space="preserve">    \begin{figure}[!ht]</w:t>
       </w:r>
     </w:p>
     <w:p>
       <w:r>
         <w:lastRenderedPageBreak/>
-        <w:t xml:space="preserve">\item Indoor Security Camera: </w:t>
-      </w:r>
-      <w:r>
-        <w:t xml:space="preserve">This page is a prototype implemented with Motion Detector using integrated WebCam of the computer. </w:t>
-      </w:r>
-      <w:r>
-        <w:t>When the owner leaves the house, this function should be turned on and will be ready to detect the strange motion in an ideal condition that the house does not have any person or pet at home.</w:t>
-      </w:r>
-      <w:r>
-        <w:t xml:space="preserve"> If a motion is detected, it will send alert to the owner over Email and in further development should be text messages over cellular network.</w:t>
-      </w:r>
-      <w:r>
-        <w:t xml:space="preserve"> It is also implemented with a connection to the Database to log the data in case of use in the future.</w:t>
+        <w:t xml:space="preserve">        \begin{center}</w:t>
+      </w:r>
+    </w:p>
+    <w:p>
+      <w:r>
+        <w:t xml:space="preserve">        \includegraphics[scale=0.8]{images/floor1.png}</w:t>
+      </w:r>
+    </w:p>
+    <w:p>
+      <w:r>
+        <w:t xml:space="preserve">        \caption{Data of collection Floor1}</w:t>
+      </w:r>
+    </w:p>
+    <w:p>
+      <w:r>
+        <w:t xml:space="preserve">        \label{fig:floor1}</w:t>
+      </w:r>
+    </w:p>
+    <w:p>
+      <w:r>
+        <w:t xml:space="preserve">        \end{center}</w:t>
+      </w:r>
+    </w:p>
+    <w:p>
+      <w:r>
+        <w:t xml:space="preserve">    \end{figure}</w:t>
+      </w:r>
+    </w:p>
+    <w:p>
+      <w:r>
+        <w:t xml:space="preserve">    \begin{figure}[!ht]</w:t>
+      </w:r>
+    </w:p>
+    <w:p>
+      <w:r>
+        <w:t xml:space="preserve">        \begin{center}</w:t>
+      </w:r>
+    </w:p>
+    <w:p>
+      <w:r>
+        <w:t xml:space="preserve">        \includegraphics[scale=0.55]{images/logDevice.png}</w:t>
+      </w:r>
+    </w:p>
+    <w:p>
+      <w:r>
+        <w:t xml:space="preserve">        \caption{Data of collection logDeviceActivities}</w:t>
+      </w:r>
+    </w:p>
+    <w:p>
+      <w:r>
+        <w:t xml:space="preserve">        \label{fig:logDevice}</w:t>
+      </w:r>
+    </w:p>
+    <w:p>
+      <w:r>
+        <w:t xml:space="preserve">        \end{center}</w:t>
+      </w:r>
+    </w:p>
+    <w:p>
+      <w:r>
+        <w:t xml:space="preserve">    \end{figure}</w:t>
+      </w:r>
+    </w:p>
+    <w:p>
+      <w:r>
+        <w:t xml:space="preserve">    \begin{figure}[!ht]</w:t>
+      </w:r>
+    </w:p>
+    <w:p>
+      <w:r>
+        <w:t xml:space="preserve">        \begin{center}</w:t>
+      </w:r>
+    </w:p>
+    <w:p>
+      <w:r>
+        <w:t xml:space="preserve">        \includegraphics[scale=0.55]{images/logFace.png}</w:t>
+      </w:r>
+    </w:p>
+    <w:p>
+      <w:r>
+        <w:t xml:space="preserve">        \caption{Data of collection logFaceDetection}</w:t>
+      </w:r>
+    </w:p>
+    <w:p>
+      <w:r>
+        <w:t xml:space="preserve">        \label{fig:logFace}</w:t>
+      </w:r>
+    </w:p>
+    <w:p>
+      <w:r>
+        <w:t xml:space="preserve">        \end{center}</w:t>
+      </w:r>
+    </w:p>
+    <w:p>
+      <w:r>
+        <w:t xml:space="preserve">    \end{figure}</w:t>
+      </w:r>
+    </w:p>
+    <w:p>
+      <w:r>
+        <w:t xml:space="preserve">    \begin{figure}[!ht]</w:t>
+      </w:r>
+    </w:p>
+    <w:p>
+      <w:r>
+        <w:t xml:space="preserve">        \begin{center}</w:t>
+      </w:r>
+    </w:p>
+    <w:p>
+      <w:r>
+        <w:t xml:space="preserve">        \includegraphics[scale=0.55]{images/logMotion.png}</w:t>
+      </w:r>
+    </w:p>
+    <w:p>
+      <w:r>
+        <w:t xml:space="preserve">        \caption{Data of collection logMotion}</w:t>
+      </w:r>
+    </w:p>
+    <w:p>
+      <w:r>
+        <w:t xml:space="preserve">        \label{fig:logMotion}</w:t>
+      </w:r>
+    </w:p>
+    <w:p>
+      <w:r>
+        <w:t xml:space="preserve">        \end{center}</w:t>
+      </w:r>
+    </w:p>
+    <w:p>
+      <w:r>
+        <w:lastRenderedPageBreak/>
+        <w:t xml:space="preserve">    \end{figure}</w:t>
+      </w:r>
+    </w:p>
+    <w:p>
+      <w:r>
+        <w:t xml:space="preserve">    \subsection{Security Camera Block}</w:t>
+      </w:r>
+    </w:p>
+    <w:p>
+      <w:r>
+        <w:t>Security Camera Block is implemented in the minicomputer named Raspberry Pi 3 Model B.</w:t>
+      </w:r>
+      <w:r>
+        <w:t xml:space="preserve"> The programme is written in python and implemented wit</w:t>
+      </w:r>
+      <w:r>
+        <w:t>h OpenCV for Facial Recognition, in which OpenCV is a library aimed at real-time computer vision projects.</w:t>
+      </w:r>
+      <w:r>
+        <w:t xml:space="preserve"> Raspberry Pi 3 is installed with Raspbian OS and attached PiCamera Module </w:t>
+      </w:r>
+      <w:r>
+        <w:t>via</w:t>
       </w:r>
       <w:bookmarkStart w:id="0" w:name="_GoBack"/>
       <w:bookmarkEnd w:id="0"/>
-    </w:p>
-    <w:p>
-      <w:r>
-        <w:t>\end{itemize}</w:t>
-      </w:r>
-    </w:p>
-    <w:p>
-      <w:r>
-        <w:t xml:space="preserve">        \begin{figure}[!htb]</w:t>
-      </w:r>
-    </w:p>
-    <w:p>
-      <w:r>
-        <w:t xml:space="preserve">            \begin{center}</w:t>
-      </w:r>
-    </w:p>
-    <w:p>
-      <w:r>
-        <w:t xml:space="preserve">            \includegraphics[scale=0.9]{images/webSub.png}</w:t>
-      </w:r>
-    </w:p>
-    <w:p>
-      <w:r>
-        <w:t xml:space="preserve">            \caption{Flowchart of each function blocks in Web Server}</w:t>
-      </w:r>
-    </w:p>
-    <w:p>
-      <w:r>
-        <w:t xml:space="preserve">            \label{fig:responseBlock}</w:t>
-      </w:r>
-    </w:p>
-    <w:p>
-      <w:r>
-        <w:t xml:space="preserve">            \end{center}</w:t>
-      </w:r>
-    </w:p>
-    <w:p>
-      <w:r>
-        <w:t xml:space="preserve">        \end{figure}</w:t>
-      </w:r>
-      <w:r>
-        <w:t xml:space="preserve">        </w:t>
-      </w:r>
-    </w:p>
-    <w:p>
-      <w:r>
-        <w:t>\subsubsection{Front-End Design}</w:t>
-      </w:r>
-    </w:p>
-    <w:p>
-      <w:r>
-        <w:t xml:space="preserve">    \subsection{Database} </w:t>
-      </w:r>
-    </w:p>
-    <w:p>
-      <w:r>
-        <w:t xml:space="preserve">    \subsection{Security Camera Block}</w:t>
-      </w:r>
-    </w:p>
-    <w:p>
-      <w:r>
-        <w:t xml:space="preserve">        \subsubsection{Facial Recognition}</w:t>
-      </w:r>
-    </w:p>
-    <w:p>
-      <w:r>
-        <w:t xml:space="preserve">        \subsubsection{Motion Detection}</w:t>
-      </w:r>
-    </w:p>
+      <w:r>
+        <w:t xml:space="preserve"> CSI port.</w:t>
+      </w:r>
+      <w:r>
+        <w:t xml:space="preserve"> </w:t>
+      </w:r>
+      <w:r>
+        <w:t xml:space="preserve">With the help of OpenCV, the author is able to implemented a </w:t>
+      </w:r>
+      <w:r>
+        <w:t xml:space="preserve">real-time </w:t>
+      </w:r>
+      <w:r>
+        <w:t>facial recognition system with acceptable results.</w:t>
+      </w:r>
+      <w:r>
+        <w:t xml:space="preserve"> Because it is implemented in Raspberry Pi, the security camera block is capable of running full time when setup at front door</w:t>
+      </w:r>
+      <w:r>
+        <w:t xml:space="preserve"> with a power supply and a small monitor.</w:t>
+      </w:r>
+      <w:r>
+        <w:t xml:space="preserve"> Because the author is limited in resource, the Raspberry Pi screen will be displayed directly on laptop with a software for demonstration.</w:t>
+      </w:r>
+    </w:p>
+    <w:p/>
     <w:p/>
     <w:p/>
     <w:sectPr>

</xml_diff>